<commit_message>
funciona si vivaaa y la documentacion documenta xD
</commit_message>
<xml_diff>
--- a/Gonzalez_Bravo_Jaime_Proyecto_API_Python.docx
+++ b/Gonzalez_Bravo_Jaime_Proyecto_API_Python.docx
@@ -1,12 +1,15 @@
 
 <file path=word/document.xml><?xml version="1.0" encoding="utf-8"?>
-<w:document xmlns:wpc="http://schemas.microsoft.com/office/word/2010/wordprocessingCanvas" xmlns:cx="http://schemas.microsoft.com/office/drawing/2014/chartex" xmlns:cx1="http://schemas.microsoft.com/office/drawing/2015/9/8/chartex" xmlns:cx2="http://schemas.microsoft.com/office/drawing/2015/10/21/chartex" xmlns:cx3="http://schemas.microsoft.com/office/drawing/2016/5/9/chartex" xmlns:cx4="http://schemas.microsoft.com/office/drawing/2016/5/10/chartex" xmlns:cx5="http://schemas.microsoft.com/office/drawing/2016/5/11/chartex" xmlns:cx6="http://schemas.microsoft.com/office/drawing/2016/5/12/chartex" xmlns:cx7="http://schemas.microsoft.com/office/drawing/2016/5/13/chartex" xmlns:cx8="http://schemas.microsoft.com/office/drawing/2016/5/14/chartex" xmlns:mc="http://schemas.openxmlformats.org/markup-compatibility/2006" xmlns:aink="http://schemas.microsoft.com/office/drawing/2016/ink" xmlns:am3d="http://schemas.microsoft.com/office/drawing/2017/model3d" xmlns:o="urn:schemas-microsoft-com:office:office" xmlns:oel="http://schemas.microsoft.com/office/2019/extlst" xmlns:r="http://schemas.openxmlformats.org/officeDocument/2006/relationships" xmlns:m="http://schemas.openxmlformats.org/officeDocument/2006/math" xmlns:v="urn:schemas-microsoft-com:vml" xmlns:wp14="http://schemas.microsoft.com/office/word/2010/wordprocessingDrawing" xmlns:wp="http://schemas.openxmlformats.org/drawingml/2006/wordprocessingDrawing" xmlns:w10="urn:schemas-microsoft-com:office:word" xmlns:w="http://schemas.openxmlformats.org/wordprocessingml/2006/main" xmlns:w14="http://schemas.microsoft.com/office/word/2010/wordml" xmlns:w15="http://schemas.microsoft.com/office/word/2012/wordml" xmlns:w16cex="http://schemas.microsoft.com/office/word/2018/wordml/cex" xmlns:w16cid="http://schemas.microsoft.com/office/word/2016/wordml/cid" xmlns:w16="http://schemas.microsoft.com/office/word/2018/wordml" xmlns:w16du="http://schemas.microsoft.com/office/word/2023/wordml/word16du" xmlns:w16sdtdh="http://schemas.microsoft.com/office/word/2020/wordml/sdtdatahash" xmlns:w16sdtfl="http://schemas.microsoft.com/office/word/2024/wordml/sdtformatlock" xmlns:w16se="http://schemas.microsoft.com/office/word/2015/wordml/symex" xmlns:wpg="http://schemas.microsoft.com/office/word/2010/wordprocessingGroup" xmlns:wpi="http://schemas.microsoft.com/office/word/2010/wordprocessingInk" xmlns:wne="http://schemas.microsoft.com/office/word/2006/wordml" xmlns:wps="http://schemas.microsoft.com/office/word/2010/wordprocessingShape" mc:Ignorable="w14 w15 w16se w16cid w16 w16cex w16sdtdh w16sdtfl w16du wp14">
+<w:document xmlns:wpc="http://schemas.microsoft.com/office/word/2010/wordprocessingCanvas" xmlns:cx="http://schemas.microsoft.com/office/drawing/2014/chartex" xmlns:cx1="http://schemas.microsoft.com/office/drawing/2015/9/8/chartex" xmlns:cx2="http://schemas.microsoft.com/office/drawing/2015/10/21/chartex" xmlns:cx3="http://schemas.microsoft.com/office/drawing/2016/5/9/chartex" xmlns:cx4="http://schemas.microsoft.com/office/drawing/2016/5/10/chartex" xmlns:cx5="http://schemas.microsoft.com/office/drawing/2016/5/11/chartex" xmlns:cx6="http://schemas.microsoft.com/office/drawing/2016/5/12/chartex" xmlns:cx7="http://schemas.microsoft.com/office/drawing/2016/5/13/chartex" xmlns:cx8="http://schemas.microsoft.com/office/drawing/2016/5/14/chartex" xmlns:mc="http://schemas.openxmlformats.org/markup-compatibility/2006" xmlns:aink="http://schemas.microsoft.com/office/drawing/2016/ink" xmlns:am3d="http://schemas.microsoft.com/office/drawing/2017/model3d" xmlns:o="urn:schemas-microsoft-com:office:office" xmlns:r="http://schemas.openxmlformats.org/officeDocument/2006/relationships" xmlns:m="http://schemas.openxmlformats.org/officeDocument/2006/math" xmlns:v="urn:schemas-microsoft-com:vml" xmlns:wp14="http://schemas.microsoft.com/office/word/2010/wordprocessingDrawing" xmlns:wp="http://schemas.openxmlformats.org/drawingml/2006/wordprocessingDrawing" xmlns:w10="urn:schemas-microsoft-com:office:word" xmlns:w="http://schemas.openxmlformats.org/wordprocessingml/2006/main" xmlns:w14="http://schemas.microsoft.com/office/word/2010/wordml" xmlns:w15="http://schemas.microsoft.com/office/word/2012/wordml" xmlns:w16cex="http://schemas.microsoft.com/office/word/2018/wordml/cex" xmlns:w16cid="http://schemas.microsoft.com/office/word/2016/wordml/cid" xmlns:w16="http://schemas.microsoft.com/office/word/2018/wordml" xmlns:w16sdtdh="http://schemas.microsoft.com/office/word/2020/wordml/sdtdatahash" xmlns:w16se="http://schemas.microsoft.com/office/word/2015/wordml/symex" xmlns:wpg="http://schemas.microsoft.com/office/word/2010/wordprocessingGroup" xmlns:wpi="http://schemas.microsoft.com/office/word/2010/wordprocessingInk" xmlns:wne="http://schemas.microsoft.com/office/word/2006/wordml" xmlns:wps="http://schemas.microsoft.com/office/word/2010/wordprocessingShape" mc:Ignorable="w14 w15 w16se w16cid w16 w16cex w16sdtdh wp14">
   <w:body>
     <w:p>
       <w:pPr>
         <w:jc w:val="center"/>
       </w:pPr>
       <w:r>
+        <w:rPr>
+          <w:noProof/>
+        </w:rPr>
         <w:drawing>
           <wp:inline distT="0" distB="0" distL="0" distR="0" wp14:anchorId="765DBF02" wp14:editId="0308D135">
             <wp:extent cx="1524000" cy="1066800"/>
@@ -25,7 +28,7 @@
                     </pic:cNvPicPr>
                   </pic:nvPicPr>
                   <pic:blipFill>
-                    <a:blip r:embed="rId4">
+                    <a:blip r:embed="rId5">
                       <a:extLst>
                         <a:ext uri="{28A0092B-C50C-407E-A947-70E740481C1C}">
                           <a14:useLocalDpi xmlns:a14="http://schemas.microsoft.com/office/drawing/2010/main" val="0"/>
@@ -179,21 +182,7 @@
                 <w:b/>
                 <w:bCs/>
               </w:rPr>
-              <w:t>&lt;</w:t>
-            </w:r>
-            <w:r>
-              <w:rPr>
-                <w:b/>
-                <w:bCs/>
-              </w:rPr>
               <w:t>Library of Ohara (Python API Version)</w:t>
-            </w:r>
-            <w:r>
-              <w:rPr>
-                <w:b/>
-                <w:bCs/>
-              </w:rPr>
-              <w:t>&gt;</w:t>
             </w:r>
           </w:p>
         </w:tc>
@@ -228,7 +217,7 @@
                 <w:i/>
                 <w:iCs/>
               </w:rPr>
-              <w:t xml:space="preserve"> &lt;</w:t>
+              <w:t xml:space="preserve"> </w:t>
             </w:r>
             <w:r>
               <w:rPr>
@@ -236,13 +225,6 @@
                 <w:iCs/>
               </w:rPr>
               <w:t>2025</w:t>
-            </w:r>
-            <w:r>
-              <w:rPr>
-                <w:i/>
-                <w:iCs/>
-              </w:rPr>
-              <w:t>&gt;</w:t>
             </w:r>
           </w:p>
           <w:p>
@@ -269,21 +251,28 @@
                 <w:i/>
                 <w:iCs/>
               </w:rPr>
-              <w:t xml:space="preserve"> (</w:t>
+              <w:t xml:space="preserve"> </w:t>
             </w:r>
             <w:r>
               <w:rPr>
                 <w:i/>
                 <w:iCs/>
               </w:rPr>
-              <w:t>10/02/2025</w:t>
+              <w:t>1</w:t>
             </w:r>
             <w:r>
               <w:rPr>
                 <w:i/>
                 <w:iCs/>
               </w:rPr>
-              <w:t>)</w:t>
+              <w:t>1</w:t>
+            </w:r>
+            <w:r>
+              <w:rPr>
+                <w:i/>
+                <w:iCs/>
+              </w:rPr>
+              <w:t>/02/2025</w:t>
             </w:r>
           </w:p>
         </w:tc>
@@ -313,8 +302,8 @@
         <w:tblLook w:val="04A0" w:firstRow="1" w:lastRow="0" w:firstColumn="1" w:lastColumn="0" w:noHBand="0" w:noVBand="1"/>
       </w:tblPr>
       <w:tblGrid>
-        <w:gridCol w:w="6663"/>
-        <w:gridCol w:w="1841"/>
+        <w:gridCol w:w="6656"/>
+        <w:gridCol w:w="1848"/>
       </w:tblGrid>
       <w:tr>
         <w:trPr>
@@ -401,21 +390,1427 @@
         <w:br w:type="page"/>
       </w:r>
     </w:p>
-    <w:p>
-      <w:r>
-        <w:lastRenderedPageBreak/>
-        <w:t>Í</w:t>
-      </w:r>
-      <w:r>
-        <w:t>ndice:</w:t>
-      </w:r>
-    </w:p>
+    <w:sdt>
+      <w:sdtPr>
+        <w:id w:val="-1471431996"/>
+        <w:docPartObj>
+          <w:docPartGallery w:val="Table of Contents"/>
+          <w:docPartUnique/>
+        </w:docPartObj>
+      </w:sdtPr>
+      <w:sdtEndPr>
+        <w:rPr>
+          <w:rFonts w:asciiTheme="minorHAnsi" w:eastAsiaTheme="minorHAnsi" w:hAnsiTheme="minorHAnsi" w:cstheme="minorBidi"/>
+          <w:b/>
+          <w:bCs/>
+          <w:color w:val="auto"/>
+          <w:kern w:val="2"/>
+          <w:sz w:val="22"/>
+          <w:szCs w:val="22"/>
+          <w:lang w:eastAsia="en-US"/>
+          <w14:ligatures w14:val="standardContextual"/>
+        </w:rPr>
+      </w:sdtEndPr>
+      <w:sdtContent>
+        <w:p>
+          <w:pPr>
+            <w:pStyle w:val="TtuloTDC"/>
+          </w:pPr>
+          <w:r>
+            <w:t>Índice</w:t>
+          </w:r>
+        </w:p>
+        <w:p>
+          <w:pPr>
+            <w:pStyle w:val="TDC1"/>
+            <w:tabs>
+              <w:tab w:val="right" w:leader="dot" w:pos="8494"/>
+            </w:tabs>
+            <w:rPr>
+              <w:noProof/>
+            </w:rPr>
+          </w:pPr>
+          <w:r>
+            <w:fldChar w:fldCharType="begin"/>
+          </w:r>
+          <w:r>
+            <w:instrText xml:space="preserve"> TOC \o "1-3" \h \z \u </w:instrText>
+          </w:r>
+          <w:r>
+            <w:fldChar w:fldCharType="separate"/>
+          </w:r>
+          <w:hyperlink w:anchor="_Toc190162978" w:history="1">
+            <w:r>
+              <w:rPr>
+                <w:rStyle w:val="Hipervnculo"/>
+                <w:noProof/>
+              </w:rPr>
+              <w:t>Introducción:</w:t>
+            </w:r>
+            <w:r>
+              <w:rPr>
+                <w:noProof/>
+                <w:webHidden/>
+              </w:rPr>
+              <w:tab/>
+            </w:r>
+            <w:r>
+              <w:rPr>
+                <w:noProof/>
+                <w:webHidden/>
+              </w:rPr>
+              <w:fldChar w:fldCharType="begin"/>
+            </w:r>
+            <w:r>
+              <w:rPr>
+                <w:noProof/>
+                <w:webHidden/>
+              </w:rPr>
+              <w:instrText xml:space="preserve"> PAGEREF _Toc190162978 \h </w:instrText>
+            </w:r>
+            <w:r>
+              <w:rPr>
+                <w:noProof/>
+                <w:webHidden/>
+              </w:rPr>
+            </w:r>
+            <w:r>
+              <w:rPr>
+                <w:noProof/>
+                <w:webHidden/>
+              </w:rPr>
+              <w:fldChar w:fldCharType="separate"/>
+            </w:r>
+            <w:r>
+              <w:rPr>
+                <w:noProof/>
+                <w:webHidden/>
+              </w:rPr>
+              <w:t>3</w:t>
+            </w:r>
+            <w:r>
+              <w:rPr>
+                <w:noProof/>
+                <w:webHidden/>
+              </w:rPr>
+              <w:fldChar w:fldCharType="end"/>
+            </w:r>
+          </w:hyperlink>
+        </w:p>
+        <w:p>
+          <w:pPr>
+            <w:pStyle w:val="TDC1"/>
+            <w:tabs>
+              <w:tab w:val="right" w:leader="dot" w:pos="8494"/>
+            </w:tabs>
+            <w:rPr>
+              <w:noProof/>
+            </w:rPr>
+          </w:pPr>
+          <w:hyperlink w:anchor="_Toc190162979" w:history="1">
+            <w:r>
+              <w:rPr>
+                <w:rStyle w:val="Hipervnculo"/>
+                <w:noProof/>
+              </w:rPr>
+              <w:t>Estado del Arte:</w:t>
+            </w:r>
+            <w:r>
+              <w:rPr>
+                <w:noProof/>
+                <w:webHidden/>
+              </w:rPr>
+              <w:tab/>
+            </w:r>
+            <w:r>
+              <w:rPr>
+                <w:noProof/>
+                <w:webHidden/>
+              </w:rPr>
+              <w:fldChar w:fldCharType="begin"/>
+            </w:r>
+            <w:r>
+              <w:rPr>
+                <w:noProof/>
+                <w:webHidden/>
+              </w:rPr>
+              <w:instrText xml:space="preserve"> PAGEREF _Toc190162979 \h </w:instrText>
+            </w:r>
+            <w:r>
+              <w:rPr>
+                <w:noProof/>
+                <w:webHidden/>
+              </w:rPr>
+            </w:r>
+            <w:r>
+              <w:rPr>
+                <w:noProof/>
+                <w:webHidden/>
+              </w:rPr>
+              <w:fldChar w:fldCharType="separate"/>
+            </w:r>
+            <w:r>
+              <w:rPr>
+                <w:noProof/>
+                <w:webHidden/>
+              </w:rPr>
+              <w:t>3</w:t>
+            </w:r>
+            <w:r>
+              <w:rPr>
+                <w:noProof/>
+                <w:webHidden/>
+              </w:rPr>
+              <w:fldChar w:fldCharType="end"/>
+            </w:r>
+          </w:hyperlink>
+        </w:p>
+        <w:p>
+          <w:pPr>
+            <w:pStyle w:val="TDC2"/>
+            <w:tabs>
+              <w:tab w:val="right" w:leader="dot" w:pos="8494"/>
+            </w:tabs>
+            <w:rPr>
+              <w:noProof/>
+            </w:rPr>
+          </w:pPr>
+          <w:hyperlink w:anchor="_Toc190162980" w:history="1">
+            <w:r>
+              <w:rPr>
+                <w:rStyle w:val="Hipervnculo"/>
+                <w:noProof/>
+              </w:rPr>
+              <w:t>Arquitectura de Microservicios (API):</w:t>
+            </w:r>
+            <w:r>
+              <w:rPr>
+                <w:noProof/>
+                <w:webHidden/>
+              </w:rPr>
+              <w:tab/>
+            </w:r>
+            <w:r>
+              <w:rPr>
+                <w:noProof/>
+                <w:webHidden/>
+              </w:rPr>
+              <w:fldChar w:fldCharType="begin"/>
+            </w:r>
+            <w:r>
+              <w:rPr>
+                <w:noProof/>
+                <w:webHidden/>
+              </w:rPr>
+              <w:instrText xml:space="preserve"> PAGEREF _Toc190162980 \h </w:instrText>
+            </w:r>
+            <w:r>
+              <w:rPr>
+                <w:noProof/>
+                <w:webHidden/>
+              </w:rPr>
+            </w:r>
+            <w:r>
+              <w:rPr>
+                <w:noProof/>
+                <w:webHidden/>
+              </w:rPr>
+              <w:fldChar w:fldCharType="separate"/>
+            </w:r>
+            <w:r>
+              <w:rPr>
+                <w:noProof/>
+                <w:webHidden/>
+              </w:rPr>
+              <w:t>3</w:t>
+            </w:r>
+            <w:r>
+              <w:rPr>
+                <w:noProof/>
+                <w:webHidden/>
+              </w:rPr>
+              <w:fldChar w:fldCharType="end"/>
+            </w:r>
+          </w:hyperlink>
+        </w:p>
+        <w:p>
+          <w:pPr>
+            <w:pStyle w:val="TDC2"/>
+            <w:tabs>
+              <w:tab w:val="right" w:leader="dot" w:pos="8494"/>
+            </w:tabs>
+            <w:rPr>
+              <w:noProof/>
+            </w:rPr>
+          </w:pPr>
+          <w:hyperlink w:anchor="_Toc190162981" w:history="1">
+            <w:r>
+              <w:rPr>
+                <w:rStyle w:val="Hipervnculo"/>
+                <w:noProof/>
+              </w:rPr>
+              <w:t>API (Interfaz de Programación de Aplicaciones):</w:t>
+            </w:r>
+            <w:r>
+              <w:rPr>
+                <w:noProof/>
+                <w:webHidden/>
+              </w:rPr>
+              <w:tab/>
+            </w:r>
+            <w:r>
+              <w:rPr>
+                <w:noProof/>
+                <w:webHidden/>
+              </w:rPr>
+              <w:fldChar w:fldCharType="begin"/>
+            </w:r>
+            <w:r>
+              <w:rPr>
+                <w:noProof/>
+                <w:webHidden/>
+              </w:rPr>
+              <w:instrText xml:space="preserve"> PAGEREF _Toc190162981 \h </w:instrText>
+            </w:r>
+            <w:r>
+              <w:rPr>
+                <w:noProof/>
+                <w:webHidden/>
+              </w:rPr>
+            </w:r>
+            <w:r>
+              <w:rPr>
+                <w:noProof/>
+                <w:webHidden/>
+              </w:rPr>
+              <w:fldChar w:fldCharType="separate"/>
+            </w:r>
+            <w:r>
+              <w:rPr>
+                <w:noProof/>
+                <w:webHidden/>
+              </w:rPr>
+              <w:t>3</w:t>
+            </w:r>
+            <w:r>
+              <w:rPr>
+                <w:noProof/>
+                <w:webHidden/>
+              </w:rPr>
+              <w:fldChar w:fldCharType="end"/>
+            </w:r>
+          </w:hyperlink>
+        </w:p>
+        <w:p>
+          <w:pPr>
+            <w:pStyle w:val="TDC2"/>
+            <w:tabs>
+              <w:tab w:val="right" w:leader="dot" w:pos="8494"/>
+            </w:tabs>
+            <w:rPr>
+              <w:noProof/>
+            </w:rPr>
+          </w:pPr>
+          <w:hyperlink w:anchor="_Toc190162982" w:history="1">
+            <w:r>
+              <w:rPr>
+                <w:rStyle w:val="Hipervnculo"/>
+                <w:noProof/>
+              </w:rPr>
+              <w:t>Estructura de una API:</w:t>
+            </w:r>
+            <w:r>
+              <w:rPr>
+                <w:noProof/>
+                <w:webHidden/>
+              </w:rPr>
+              <w:tab/>
+            </w:r>
+            <w:r>
+              <w:rPr>
+                <w:noProof/>
+                <w:webHidden/>
+              </w:rPr>
+              <w:fldChar w:fldCharType="begin"/>
+            </w:r>
+            <w:r>
+              <w:rPr>
+                <w:noProof/>
+                <w:webHidden/>
+              </w:rPr>
+              <w:instrText xml:space="preserve"> PAGEREF _Toc190162982 \h </w:instrText>
+            </w:r>
+            <w:r>
+              <w:rPr>
+                <w:noProof/>
+                <w:webHidden/>
+              </w:rPr>
+            </w:r>
+            <w:r>
+              <w:rPr>
+                <w:noProof/>
+                <w:webHidden/>
+              </w:rPr>
+              <w:fldChar w:fldCharType="separate"/>
+            </w:r>
+            <w:r>
+              <w:rPr>
+                <w:noProof/>
+                <w:webHidden/>
+              </w:rPr>
+              <w:t>3</w:t>
+            </w:r>
+            <w:r>
+              <w:rPr>
+                <w:noProof/>
+                <w:webHidden/>
+              </w:rPr>
+              <w:fldChar w:fldCharType="end"/>
+            </w:r>
+          </w:hyperlink>
+        </w:p>
+        <w:p>
+          <w:pPr>
+            <w:pStyle w:val="TDC2"/>
+            <w:tabs>
+              <w:tab w:val="right" w:leader="dot" w:pos="8494"/>
+            </w:tabs>
+            <w:rPr>
+              <w:noProof/>
+            </w:rPr>
+          </w:pPr>
+          <w:hyperlink w:anchor="_Toc190162983" w:history="1">
+            <w:r>
+              <w:rPr>
+                <w:rStyle w:val="Hipervnculo"/>
+                <w:noProof/>
+              </w:rPr>
+              <w:t>Formas de crear una API (FastAPI):</w:t>
+            </w:r>
+            <w:r>
+              <w:rPr>
+                <w:noProof/>
+                <w:webHidden/>
+              </w:rPr>
+              <w:tab/>
+            </w:r>
+            <w:r>
+              <w:rPr>
+                <w:noProof/>
+                <w:webHidden/>
+              </w:rPr>
+              <w:fldChar w:fldCharType="begin"/>
+            </w:r>
+            <w:r>
+              <w:rPr>
+                <w:noProof/>
+                <w:webHidden/>
+              </w:rPr>
+              <w:instrText xml:space="preserve"> PAGEREF _Toc190162983 \h </w:instrText>
+            </w:r>
+            <w:r>
+              <w:rPr>
+                <w:noProof/>
+                <w:webHidden/>
+              </w:rPr>
+            </w:r>
+            <w:r>
+              <w:rPr>
+                <w:noProof/>
+                <w:webHidden/>
+              </w:rPr>
+              <w:fldChar w:fldCharType="separate"/>
+            </w:r>
+            <w:r>
+              <w:rPr>
+                <w:noProof/>
+                <w:webHidden/>
+              </w:rPr>
+              <w:t>4</w:t>
+            </w:r>
+            <w:r>
+              <w:rPr>
+                <w:noProof/>
+                <w:webHidden/>
+              </w:rPr>
+              <w:fldChar w:fldCharType="end"/>
+            </w:r>
+          </w:hyperlink>
+        </w:p>
+        <w:p>
+          <w:pPr>
+            <w:pStyle w:val="TDC1"/>
+            <w:tabs>
+              <w:tab w:val="right" w:leader="dot" w:pos="8494"/>
+            </w:tabs>
+            <w:rPr>
+              <w:noProof/>
+            </w:rPr>
+          </w:pPr>
+          <w:hyperlink w:anchor="_Toc190162984" w:history="1">
+            <w:r>
+              <w:rPr>
+                <w:rStyle w:val="Hipervnculo"/>
+                <w:noProof/>
+              </w:rPr>
+              <w:t>Descripción general de proyecto:</w:t>
+            </w:r>
+            <w:r>
+              <w:rPr>
+                <w:noProof/>
+                <w:webHidden/>
+              </w:rPr>
+              <w:tab/>
+            </w:r>
+            <w:r>
+              <w:rPr>
+                <w:noProof/>
+                <w:webHidden/>
+              </w:rPr>
+              <w:fldChar w:fldCharType="begin"/>
+            </w:r>
+            <w:r>
+              <w:rPr>
+                <w:noProof/>
+                <w:webHidden/>
+              </w:rPr>
+              <w:instrText xml:space="preserve"> PAGEREF _Toc190162984 \h </w:instrText>
+            </w:r>
+            <w:r>
+              <w:rPr>
+                <w:noProof/>
+                <w:webHidden/>
+              </w:rPr>
+            </w:r>
+            <w:r>
+              <w:rPr>
+                <w:noProof/>
+                <w:webHidden/>
+              </w:rPr>
+              <w:fldChar w:fldCharType="separate"/>
+            </w:r>
+            <w:r>
+              <w:rPr>
+                <w:noProof/>
+                <w:webHidden/>
+              </w:rPr>
+              <w:t>4</w:t>
+            </w:r>
+            <w:r>
+              <w:rPr>
+                <w:noProof/>
+                <w:webHidden/>
+              </w:rPr>
+              <w:fldChar w:fldCharType="end"/>
+            </w:r>
+          </w:hyperlink>
+        </w:p>
+        <w:p>
+          <w:pPr>
+            <w:pStyle w:val="TDC2"/>
+            <w:tabs>
+              <w:tab w:val="right" w:leader="dot" w:pos="8494"/>
+            </w:tabs>
+            <w:rPr>
+              <w:noProof/>
+            </w:rPr>
+          </w:pPr>
+          <w:hyperlink w:anchor="_Toc190162985" w:history="1">
+            <w:r>
+              <w:rPr>
+                <w:rStyle w:val="Hipervnculo"/>
+                <w:noProof/>
+              </w:rPr>
+              <w:t>Objetivo:</w:t>
+            </w:r>
+            <w:r>
+              <w:rPr>
+                <w:noProof/>
+                <w:webHidden/>
+              </w:rPr>
+              <w:tab/>
+            </w:r>
+            <w:r>
+              <w:rPr>
+                <w:noProof/>
+                <w:webHidden/>
+              </w:rPr>
+              <w:fldChar w:fldCharType="begin"/>
+            </w:r>
+            <w:r>
+              <w:rPr>
+                <w:noProof/>
+                <w:webHidden/>
+              </w:rPr>
+              <w:instrText xml:space="preserve"> PAGEREF _Toc190162985 \h </w:instrText>
+            </w:r>
+            <w:r>
+              <w:rPr>
+                <w:noProof/>
+                <w:webHidden/>
+              </w:rPr>
+            </w:r>
+            <w:r>
+              <w:rPr>
+                <w:noProof/>
+                <w:webHidden/>
+              </w:rPr>
+              <w:fldChar w:fldCharType="separate"/>
+            </w:r>
+            <w:r>
+              <w:rPr>
+                <w:noProof/>
+                <w:webHidden/>
+              </w:rPr>
+              <w:t>4</w:t>
+            </w:r>
+            <w:r>
+              <w:rPr>
+                <w:noProof/>
+                <w:webHidden/>
+              </w:rPr>
+              <w:fldChar w:fldCharType="end"/>
+            </w:r>
+          </w:hyperlink>
+        </w:p>
+        <w:p>
+          <w:pPr>
+            <w:pStyle w:val="TDC2"/>
+            <w:tabs>
+              <w:tab w:val="right" w:leader="dot" w:pos="8494"/>
+            </w:tabs>
+            <w:rPr>
+              <w:noProof/>
+            </w:rPr>
+          </w:pPr>
+          <w:hyperlink w:anchor="_Toc190162986" w:history="1">
+            <w:r>
+              <w:rPr>
+                <w:rStyle w:val="Hipervnculo"/>
+                <w:noProof/>
+              </w:rPr>
+              <w:t>Entorno de Trabajo:</w:t>
+            </w:r>
+            <w:r>
+              <w:rPr>
+                <w:noProof/>
+                <w:webHidden/>
+              </w:rPr>
+              <w:tab/>
+            </w:r>
+            <w:r>
+              <w:rPr>
+                <w:noProof/>
+                <w:webHidden/>
+              </w:rPr>
+              <w:fldChar w:fldCharType="begin"/>
+            </w:r>
+            <w:r>
+              <w:rPr>
+                <w:noProof/>
+                <w:webHidden/>
+              </w:rPr>
+              <w:instrText xml:space="preserve"> PAGEREF _Toc190162986 \h </w:instrText>
+            </w:r>
+            <w:r>
+              <w:rPr>
+                <w:noProof/>
+                <w:webHidden/>
+              </w:rPr>
+            </w:r>
+            <w:r>
+              <w:rPr>
+                <w:noProof/>
+                <w:webHidden/>
+              </w:rPr>
+              <w:fldChar w:fldCharType="separate"/>
+            </w:r>
+            <w:r>
+              <w:rPr>
+                <w:noProof/>
+                <w:webHidden/>
+              </w:rPr>
+              <w:t>4</w:t>
+            </w:r>
+            <w:r>
+              <w:rPr>
+                <w:noProof/>
+                <w:webHidden/>
+              </w:rPr>
+              <w:fldChar w:fldCharType="end"/>
+            </w:r>
+          </w:hyperlink>
+        </w:p>
+        <w:p>
+          <w:pPr>
+            <w:pStyle w:val="TDC1"/>
+            <w:tabs>
+              <w:tab w:val="right" w:leader="dot" w:pos="8494"/>
+            </w:tabs>
+            <w:rPr>
+              <w:noProof/>
+            </w:rPr>
+          </w:pPr>
+          <w:hyperlink w:anchor="_Toc190162987" w:history="1">
+            <w:r>
+              <w:rPr>
+                <w:rStyle w:val="Hipervnculo"/>
+                <w:noProof/>
+              </w:rPr>
+              <w:t>Documentación técnica:</w:t>
+            </w:r>
+            <w:r>
+              <w:rPr>
+                <w:noProof/>
+                <w:webHidden/>
+              </w:rPr>
+              <w:tab/>
+            </w:r>
+            <w:r>
+              <w:rPr>
+                <w:noProof/>
+                <w:webHidden/>
+              </w:rPr>
+              <w:fldChar w:fldCharType="begin"/>
+            </w:r>
+            <w:r>
+              <w:rPr>
+                <w:noProof/>
+                <w:webHidden/>
+              </w:rPr>
+              <w:instrText xml:space="preserve"> PAGEREF _Toc190162987 \h </w:instrText>
+            </w:r>
+            <w:r>
+              <w:rPr>
+                <w:noProof/>
+                <w:webHidden/>
+              </w:rPr>
+            </w:r>
+            <w:r>
+              <w:rPr>
+                <w:noProof/>
+                <w:webHidden/>
+              </w:rPr>
+              <w:fldChar w:fldCharType="separate"/>
+            </w:r>
+            <w:r>
+              <w:rPr>
+                <w:noProof/>
+                <w:webHidden/>
+              </w:rPr>
+              <w:t>4</w:t>
+            </w:r>
+            <w:r>
+              <w:rPr>
+                <w:noProof/>
+                <w:webHidden/>
+              </w:rPr>
+              <w:fldChar w:fldCharType="end"/>
+            </w:r>
+          </w:hyperlink>
+        </w:p>
+        <w:p>
+          <w:pPr>
+            <w:pStyle w:val="TDC2"/>
+            <w:tabs>
+              <w:tab w:val="right" w:leader="dot" w:pos="8494"/>
+            </w:tabs>
+            <w:rPr>
+              <w:noProof/>
+            </w:rPr>
+          </w:pPr>
+          <w:hyperlink w:anchor="_Toc190162988" w:history="1">
+            <w:r>
+              <w:rPr>
+                <w:rStyle w:val="Hipervnculo"/>
+                <w:noProof/>
+              </w:rPr>
+              <w:t>Análisis del sistema:</w:t>
+            </w:r>
+            <w:r>
+              <w:rPr>
+                <w:noProof/>
+                <w:webHidden/>
+              </w:rPr>
+              <w:tab/>
+            </w:r>
+            <w:r>
+              <w:rPr>
+                <w:noProof/>
+                <w:webHidden/>
+              </w:rPr>
+              <w:fldChar w:fldCharType="begin"/>
+            </w:r>
+            <w:r>
+              <w:rPr>
+                <w:noProof/>
+                <w:webHidden/>
+              </w:rPr>
+              <w:instrText xml:space="preserve"> PAGEREF _Toc190162988 \h </w:instrText>
+            </w:r>
+            <w:r>
+              <w:rPr>
+                <w:noProof/>
+                <w:webHidden/>
+              </w:rPr>
+            </w:r>
+            <w:r>
+              <w:rPr>
+                <w:noProof/>
+                <w:webHidden/>
+              </w:rPr>
+              <w:fldChar w:fldCharType="separate"/>
+            </w:r>
+            <w:r>
+              <w:rPr>
+                <w:noProof/>
+                <w:webHidden/>
+              </w:rPr>
+              <w:t>4</w:t>
+            </w:r>
+            <w:r>
+              <w:rPr>
+                <w:noProof/>
+                <w:webHidden/>
+              </w:rPr>
+              <w:fldChar w:fldCharType="end"/>
+            </w:r>
+          </w:hyperlink>
+        </w:p>
+        <w:p>
+          <w:pPr>
+            <w:pStyle w:val="TDC2"/>
+            <w:tabs>
+              <w:tab w:val="right" w:leader="dot" w:pos="8494"/>
+            </w:tabs>
+            <w:rPr>
+              <w:noProof/>
+            </w:rPr>
+          </w:pPr>
+          <w:hyperlink w:anchor="_Toc190162989" w:history="1">
+            <w:r>
+              <w:rPr>
+                <w:rStyle w:val="Hipervnculo"/>
+                <w:noProof/>
+              </w:rPr>
+              <w:t>Diseño de la BD:</w:t>
+            </w:r>
+            <w:r>
+              <w:rPr>
+                <w:noProof/>
+                <w:webHidden/>
+              </w:rPr>
+              <w:tab/>
+            </w:r>
+            <w:r>
+              <w:rPr>
+                <w:noProof/>
+                <w:webHidden/>
+              </w:rPr>
+              <w:fldChar w:fldCharType="begin"/>
+            </w:r>
+            <w:r>
+              <w:rPr>
+                <w:noProof/>
+                <w:webHidden/>
+              </w:rPr>
+              <w:instrText xml:space="preserve"> PAGEREF _Toc190162989 \h </w:instrText>
+            </w:r>
+            <w:r>
+              <w:rPr>
+                <w:noProof/>
+                <w:webHidden/>
+              </w:rPr>
+            </w:r>
+            <w:r>
+              <w:rPr>
+                <w:noProof/>
+                <w:webHidden/>
+              </w:rPr>
+              <w:fldChar w:fldCharType="separate"/>
+            </w:r>
+            <w:r>
+              <w:rPr>
+                <w:noProof/>
+                <w:webHidden/>
+              </w:rPr>
+              <w:t>5</w:t>
+            </w:r>
+            <w:r>
+              <w:rPr>
+                <w:noProof/>
+                <w:webHidden/>
+              </w:rPr>
+              <w:fldChar w:fldCharType="end"/>
+            </w:r>
+          </w:hyperlink>
+        </w:p>
+        <w:p>
+          <w:pPr>
+            <w:pStyle w:val="TDC2"/>
+            <w:tabs>
+              <w:tab w:val="right" w:leader="dot" w:pos="8494"/>
+            </w:tabs>
+            <w:rPr>
+              <w:noProof/>
+            </w:rPr>
+          </w:pPr>
+          <w:hyperlink w:anchor="_Toc190162990" w:history="1">
+            <w:r>
+              <w:rPr>
+                <w:rStyle w:val="Hipervnculo"/>
+                <w:noProof/>
+              </w:rPr>
+              <w:t>Implementación:</w:t>
+            </w:r>
+            <w:r>
+              <w:rPr>
+                <w:noProof/>
+                <w:webHidden/>
+              </w:rPr>
+              <w:tab/>
+            </w:r>
+            <w:r>
+              <w:rPr>
+                <w:noProof/>
+                <w:webHidden/>
+              </w:rPr>
+              <w:fldChar w:fldCharType="begin"/>
+            </w:r>
+            <w:r>
+              <w:rPr>
+                <w:noProof/>
+                <w:webHidden/>
+              </w:rPr>
+              <w:instrText xml:space="preserve"> PAGEREF _Toc190162990 \h </w:instrText>
+            </w:r>
+            <w:r>
+              <w:rPr>
+                <w:noProof/>
+                <w:webHidden/>
+              </w:rPr>
+            </w:r>
+            <w:r>
+              <w:rPr>
+                <w:noProof/>
+                <w:webHidden/>
+              </w:rPr>
+              <w:fldChar w:fldCharType="separate"/>
+            </w:r>
+            <w:r>
+              <w:rPr>
+                <w:noProof/>
+                <w:webHidden/>
+              </w:rPr>
+              <w:t>7</w:t>
+            </w:r>
+            <w:r>
+              <w:rPr>
+                <w:noProof/>
+                <w:webHidden/>
+              </w:rPr>
+              <w:fldChar w:fldCharType="end"/>
+            </w:r>
+          </w:hyperlink>
+        </w:p>
+        <w:p>
+          <w:pPr>
+            <w:pStyle w:val="TDC2"/>
+            <w:tabs>
+              <w:tab w:val="right" w:leader="dot" w:pos="8494"/>
+            </w:tabs>
+            <w:rPr>
+              <w:noProof/>
+            </w:rPr>
+          </w:pPr>
+          <w:hyperlink w:anchor="_Toc190162991" w:history="1">
+            <w:r>
+              <w:rPr>
+                <w:rStyle w:val="Hipervnculo"/>
+                <w:noProof/>
+              </w:rPr>
+              <w:t>Pruebas:</w:t>
+            </w:r>
+            <w:r>
+              <w:rPr>
+                <w:noProof/>
+                <w:webHidden/>
+              </w:rPr>
+              <w:tab/>
+            </w:r>
+            <w:r>
+              <w:rPr>
+                <w:noProof/>
+                <w:webHidden/>
+              </w:rPr>
+              <w:fldChar w:fldCharType="begin"/>
+            </w:r>
+            <w:r>
+              <w:rPr>
+                <w:noProof/>
+                <w:webHidden/>
+              </w:rPr>
+              <w:instrText xml:space="preserve"> PAGEREF _Toc190162991 \h </w:instrText>
+            </w:r>
+            <w:r>
+              <w:rPr>
+                <w:noProof/>
+                <w:webHidden/>
+              </w:rPr>
+            </w:r>
+            <w:r>
+              <w:rPr>
+                <w:noProof/>
+                <w:webHidden/>
+              </w:rPr>
+              <w:fldChar w:fldCharType="separate"/>
+            </w:r>
+            <w:r>
+              <w:rPr>
+                <w:noProof/>
+                <w:webHidden/>
+              </w:rPr>
+              <w:t>14</w:t>
+            </w:r>
+            <w:r>
+              <w:rPr>
+                <w:noProof/>
+                <w:webHidden/>
+              </w:rPr>
+              <w:fldChar w:fldCharType="end"/>
+            </w:r>
+          </w:hyperlink>
+        </w:p>
+        <w:p>
+          <w:pPr>
+            <w:pStyle w:val="TDC2"/>
+            <w:tabs>
+              <w:tab w:val="right" w:leader="dot" w:pos="8494"/>
+            </w:tabs>
+            <w:rPr>
+              <w:noProof/>
+            </w:rPr>
+          </w:pPr>
+          <w:hyperlink w:anchor="_Toc190162992" w:history="1">
+            <w:r>
+              <w:rPr>
+                <w:rStyle w:val="Hipervnculo"/>
+                <w:noProof/>
+              </w:rPr>
+              <w:t>Despliegue de la Aplicación:</w:t>
+            </w:r>
+            <w:r>
+              <w:rPr>
+                <w:noProof/>
+                <w:webHidden/>
+              </w:rPr>
+              <w:tab/>
+            </w:r>
+            <w:r>
+              <w:rPr>
+                <w:noProof/>
+                <w:webHidden/>
+              </w:rPr>
+              <w:fldChar w:fldCharType="begin"/>
+            </w:r>
+            <w:r>
+              <w:rPr>
+                <w:noProof/>
+                <w:webHidden/>
+              </w:rPr>
+              <w:instrText xml:space="preserve"> PAGEREF _Toc190162992 \h </w:instrText>
+            </w:r>
+            <w:r>
+              <w:rPr>
+                <w:noProof/>
+                <w:webHidden/>
+              </w:rPr>
+            </w:r>
+            <w:r>
+              <w:rPr>
+                <w:noProof/>
+                <w:webHidden/>
+              </w:rPr>
+              <w:fldChar w:fldCharType="separate"/>
+            </w:r>
+            <w:r>
+              <w:rPr>
+                <w:noProof/>
+                <w:webHidden/>
+              </w:rPr>
+              <w:t>20</w:t>
+            </w:r>
+            <w:r>
+              <w:rPr>
+                <w:noProof/>
+                <w:webHidden/>
+              </w:rPr>
+              <w:fldChar w:fldCharType="end"/>
+            </w:r>
+          </w:hyperlink>
+        </w:p>
+        <w:p>
+          <w:pPr>
+            <w:pStyle w:val="TDC1"/>
+            <w:tabs>
+              <w:tab w:val="right" w:leader="dot" w:pos="8494"/>
+            </w:tabs>
+            <w:rPr>
+              <w:noProof/>
+            </w:rPr>
+          </w:pPr>
+          <w:hyperlink w:anchor="_Toc190162993" w:history="1">
+            <w:r>
+              <w:rPr>
+                <w:rStyle w:val="Hipervnculo"/>
+                <w:noProof/>
+              </w:rPr>
+              <w:t>Manuales</w:t>
+            </w:r>
+            <w:r>
+              <w:rPr>
+                <w:noProof/>
+                <w:webHidden/>
+              </w:rPr>
+              <w:tab/>
+            </w:r>
+            <w:r>
+              <w:rPr>
+                <w:noProof/>
+                <w:webHidden/>
+              </w:rPr>
+              <w:fldChar w:fldCharType="begin"/>
+            </w:r>
+            <w:r>
+              <w:rPr>
+                <w:noProof/>
+                <w:webHidden/>
+              </w:rPr>
+              <w:instrText xml:space="preserve"> PAGEREF _Toc190162993 \h </w:instrText>
+            </w:r>
+            <w:r>
+              <w:rPr>
+                <w:noProof/>
+                <w:webHidden/>
+              </w:rPr>
+            </w:r>
+            <w:r>
+              <w:rPr>
+                <w:noProof/>
+                <w:webHidden/>
+              </w:rPr>
+              <w:fldChar w:fldCharType="separate"/>
+            </w:r>
+            <w:r>
+              <w:rPr>
+                <w:noProof/>
+                <w:webHidden/>
+              </w:rPr>
+              <w:t>21</w:t>
+            </w:r>
+            <w:r>
+              <w:rPr>
+                <w:noProof/>
+                <w:webHidden/>
+              </w:rPr>
+              <w:fldChar w:fldCharType="end"/>
+            </w:r>
+          </w:hyperlink>
+        </w:p>
+        <w:p>
+          <w:pPr>
+            <w:pStyle w:val="TDC2"/>
+            <w:tabs>
+              <w:tab w:val="right" w:leader="dot" w:pos="8494"/>
+            </w:tabs>
+            <w:rPr>
+              <w:noProof/>
+            </w:rPr>
+          </w:pPr>
+          <w:hyperlink w:anchor="_Toc190162994" w:history="1">
+            <w:r>
+              <w:rPr>
+                <w:rStyle w:val="Hipervnculo"/>
+                <w:noProof/>
+              </w:rPr>
+              <w:t>Manual de usuario:</w:t>
+            </w:r>
+            <w:r>
+              <w:rPr>
+                <w:noProof/>
+                <w:webHidden/>
+              </w:rPr>
+              <w:tab/>
+            </w:r>
+            <w:r>
+              <w:rPr>
+                <w:noProof/>
+                <w:webHidden/>
+              </w:rPr>
+              <w:fldChar w:fldCharType="begin"/>
+            </w:r>
+            <w:r>
+              <w:rPr>
+                <w:noProof/>
+                <w:webHidden/>
+              </w:rPr>
+              <w:instrText xml:space="preserve"> PAGEREF _Toc190162994 \h </w:instrText>
+            </w:r>
+            <w:r>
+              <w:rPr>
+                <w:noProof/>
+                <w:webHidden/>
+              </w:rPr>
+            </w:r>
+            <w:r>
+              <w:rPr>
+                <w:noProof/>
+                <w:webHidden/>
+              </w:rPr>
+              <w:fldChar w:fldCharType="separate"/>
+            </w:r>
+            <w:r>
+              <w:rPr>
+                <w:noProof/>
+                <w:webHidden/>
+              </w:rPr>
+              <w:t>21</w:t>
+            </w:r>
+            <w:r>
+              <w:rPr>
+                <w:noProof/>
+                <w:webHidden/>
+              </w:rPr>
+              <w:fldChar w:fldCharType="end"/>
+            </w:r>
+          </w:hyperlink>
+        </w:p>
+        <w:p>
+          <w:pPr>
+            <w:pStyle w:val="TDC2"/>
+            <w:tabs>
+              <w:tab w:val="right" w:leader="dot" w:pos="8494"/>
+            </w:tabs>
+            <w:rPr>
+              <w:noProof/>
+            </w:rPr>
+          </w:pPr>
+          <w:hyperlink w:anchor="_Toc190162995" w:history="1">
+            <w:r>
+              <w:rPr>
+                <w:rStyle w:val="Hipervnculo"/>
+                <w:noProof/>
+              </w:rPr>
+              <w:t>Manual de instalación:</w:t>
+            </w:r>
+            <w:r>
+              <w:rPr>
+                <w:noProof/>
+                <w:webHidden/>
+              </w:rPr>
+              <w:tab/>
+            </w:r>
+            <w:r>
+              <w:rPr>
+                <w:noProof/>
+                <w:webHidden/>
+              </w:rPr>
+              <w:fldChar w:fldCharType="begin"/>
+            </w:r>
+            <w:r>
+              <w:rPr>
+                <w:noProof/>
+                <w:webHidden/>
+              </w:rPr>
+              <w:instrText xml:space="preserve"> PAGEREF _Toc190162995 \h </w:instrText>
+            </w:r>
+            <w:r>
+              <w:rPr>
+                <w:noProof/>
+                <w:webHidden/>
+              </w:rPr>
+            </w:r>
+            <w:r>
+              <w:rPr>
+                <w:noProof/>
+                <w:webHidden/>
+              </w:rPr>
+              <w:fldChar w:fldCharType="separate"/>
+            </w:r>
+            <w:r>
+              <w:rPr>
+                <w:noProof/>
+                <w:webHidden/>
+              </w:rPr>
+              <w:t>22</w:t>
+            </w:r>
+            <w:r>
+              <w:rPr>
+                <w:noProof/>
+                <w:webHidden/>
+              </w:rPr>
+              <w:fldChar w:fldCharType="end"/>
+            </w:r>
+          </w:hyperlink>
+        </w:p>
+        <w:p>
+          <w:pPr>
+            <w:pStyle w:val="TDC1"/>
+            <w:tabs>
+              <w:tab w:val="right" w:leader="dot" w:pos="8494"/>
+            </w:tabs>
+            <w:rPr>
+              <w:noProof/>
+            </w:rPr>
+          </w:pPr>
+          <w:hyperlink w:anchor="_Toc190162996" w:history="1">
+            <w:r>
+              <w:rPr>
+                <w:rStyle w:val="Hipervnculo"/>
+                <w:noProof/>
+              </w:rPr>
+              <w:t>Conclusiones:</w:t>
+            </w:r>
+            <w:r>
+              <w:rPr>
+                <w:noProof/>
+                <w:webHidden/>
+              </w:rPr>
+              <w:tab/>
+            </w:r>
+            <w:r>
+              <w:rPr>
+                <w:noProof/>
+                <w:webHidden/>
+              </w:rPr>
+              <w:fldChar w:fldCharType="begin"/>
+            </w:r>
+            <w:r>
+              <w:rPr>
+                <w:noProof/>
+                <w:webHidden/>
+              </w:rPr>
+              <w:instrText xml:space="preserve"> PAGEREF _Toc190162996 \h </w:instrText>
+            </w:r>
+            <w:r>
+              <w:rPr>
+                <w:noProof/>
+                <w:webHidden/>
+              </w:rPr>
+            </w:r>
+            <w:r>
+              <w:rPr>
+                <w:noProof/>
+                <w:webHidden/>
+              </w:rPr>
+              <w:fldChar w:fldCharType="separate"/>
+            </w:r>
+            <w:r>
+              <w:rPr>
+                <w:noProof/>
+                <w:webHidden/>
+              </w:rPr>
+              <w:t>22</w:t>
+            </w:r>
+            <w:r>
+              <w:rPr>
+                <w:noProof/>
+                <w:webHidden/>
+              </w:rPr>
+              <w:fldChar w:fldCharType="end"/>
+            </w:r>
+          </w:hyperlink>
+        </w:p>
+        <w:p>
+          <w:pPr>
+            <w:pStyle w:val="TDC1"/>
+            <w:tabs>
+              <w:tab w:val="right" w:leader="dot" w:pos="8494"/>
+            </w:tabs>
+            <w:rPr>
+              <w:noProof/>
+            </w:rPr>
+          </w:pPr>
+          <w:hyperlink w:anchor="_Toc190162997" w:history="1">
+            <w:r>
+              <w:rPr>
+                <w:rStyle w:val="Hipervnculo"/>
+                <w:noProof/>
+              </w:rPr>
+              <w:t>Bibliografía:</w:t>
+            </w:r>
+            <w:r>
+              <w:rPr>
+                <w:noProof/>
+                <w:webHidden/>
+              </w:rPr>
+              <w:tab/>
+            </w:r>
+            <w:r>
+              <w:rPr>
+                <w:noProof/>
+                <w:webHidden/>
+              </w:rPr>
+              <w:fldChar w:fldCharType="begin"/>
+            </w:r>
+            <w:r>
+              <w:rPr>
+                <w:noProof/>
+                <w:webHidden/>
+              </w:rPr>
+              <w:instrText xml:space="preserve"> PAGEREF _Toc190162997 \h </w:instrText>
+            </w:r>
+            <w:r>
+              <w:rPr>
+                <w:noProof/>
+                <w:webHidden/>
+              </w:rPr>
+            </w:r>
+            <w:r>
+              <w:rPr>
+                <w:noProof/>
+                <w:webHidden/>
+              </w:rPr>
+              <w:fldChar w:fldCharType="separate"/>
+            </w:r>
+            <w:r>
+              <w:rPr>
+                <w:noProof/>
+                <w:webHidden/>
+              </w:rPr>
+              <w:t>22</w:t>
+            </w:r>
+            <w:r>
+              <w:rPr>
+                <w:noProof/>
+                <w:webHidden/>
+              </w:rPr>
+              <w:fldChar w:fldCharType="end"/>
+            </w:r>
+          </w:hyperlink>
+        </w:p>
+        <w:p>
+          <w:r>
+            <w:rPr>
+              <w:b/>
+              <w:bCs/>
+            </w:rPr>
+            <w:fldChar w:fldCharType="end"/>
+          </w:r>
+        </w:p>
+      </w:sdtContent>
+    </w:sdt>
+    <w:p/>
     <w:p>
       <w:r>
         <w:br w:type="page"/>
       </w:r>
     </w:p>
     <w:p>
+      <w:pPr>
+        <w:pStyle w:val="Ttulo1"/>
+      </w:pPr>
+      <w:bookmarkStart w:id="0" w:name="_Toc190162978"/>
       <w:r>
         <w:lastRenderedPageBreak/>
         <w:t>Introducción</w:t>
@@ -423,16 +1818,14 @@
       <w:r>
         <w:t>:</w:t>
       </w:r>
+      <w:bookmarkEnd w:id="0"/>
     </w:p>
     <w:p>
       <w:pPr>
         <w:ind w:firstLine="708"/>
       </w:pPr>
       <w:r>
-        <w:t>El proyecto consiste en un (intento) de API funcional en el que se trabajen con</w:t>
-      </w:r>
-      <w:r>
-        <w:t xml:space="preserve"> una base de datos relacional (en este caso PosgreSQL) dando servicio a diferentes funcionalidades que se verán en el mismo.</w:t>
+        <w:t>El proyecto consiste en un (intento) de API funcional en el que se trabajen con una base de datos relacional (en este caso PosgreSQL) dando servicio a diferentes funcionalidades que se verán en el mismo.</w:t>
       </w:r>
     </w:p>
     <w:p>
@@ -442,8 +1835,138 @@
     </w:p>
     <w:p/>
     <w:p>
+      <w:pPr>
+        <w:pStyle w:val="Ttulo1"/>
+      </w:pPr>
+      <w:bookmarkStart w:id="1" w:name="_Toc190162979"/>
       <w:r>
         <w:t>Estado del Arte:</w:t>
+      </w:r>
+      <w:bookmarkEnd w:id="1"/>
+    </w:p>
+    <w:p>
+      <w:pPr>
+        <w:pStyle w:val="Ttulo2"/>
+      </w:pPr>
+      <w:bookmarkStart w:id="2" w:name="_Toc190162980"/>
+      <w:r>
+        <w:t>Arquitectura de Microservicios (API)</w:t>
+      </w:r>
+      <w:r>
+        <w:t>:</w:t>
+      </w:r>
+      <w:bookmarkEnd w:id="2"/>
+    </w:p>
+    <w:p>
+      <w:r>
+        <w:t>Es un método de desarrollo de aplicaciones de software que funciona como un conjunto de pequeños servicios que se ejecutan de manera independiente y autónoma proporcionando una funcionalidad de negocio completa.</w:t>
+      </w:r>
+      <w:r>
+        <w:t xml:space="preserve"> Los microservicios se comunican entre sí a través de APIs y cuentan con un sistema de almacenamiento propio (una base de datos)</w:t>
+      </w:r>
+      <w:r>
+        <w:t>. De esta forma, se facilita el uso y desarrollo de estas, ya no es una aplicación de gran tamaño sino varios mini proyectos que se encargan de una cosa en específico.</w:t>
+      </w:r>
+    </w:p>
+    <w:p/>
+    <w:p>
+      <w:pPr>
+        <w:pStyle w:val="Ttulo2"/>
+      </w:pPr>
+      <w:r>
+        <w:tab/>
+      </w:r>
+      <w:bookmarkStart w:id="3" w:name="_Toc190162981"/>
+      <w:r>
+        <w:t>API (Interfaz de Programación de Aplicaciones):</w:t>
+      </w:r>
+      <w:bookmarkEnd w:id="3"/>
+    </w:p>
+    <w:p>
+      <w:r>
+        <w:t xml:space="preserve">es un conjunto de protocoles que se usa </w:t>
+      </w:r>
+      <w:r>
+        <w:t>para diseñar e integrar el software de las aplicaciones. Permiten que tus productos y servicios se comuniquen con otros, sin necesidad de saber cómo están implementados. Por tanto, simplifica el desarrollo y permite ahorrar tanto tiempo como dinero.</w:t>
+      </w:r>
+    </w:p>
+    <w:p/>
+    <w:p>
+      <w:pPr>
+        <w:pStyle w:val="Ttulo2"/>
+      </w:pPr>
+      <w:r>
+        <w:tab/>
+      </w:r>
+      <w:bookmarkStart w:id="4" w:name="_Toc190162982"/>
+      <w:r>
+        <w:t>Estructura de una API:</w:t>
+      </w:r>
+      <w:bookmarkEnd w:id="4"/>
+    </w:p>
+    <w:p>
+      <w:r>
+        <w:t>La estructura básica de una API suele seguir ciertas convenciones para permitir la interacción de clientes y servidores.</w:t>
+      </w:r>
+      <w:r>
+        <w:t xml:space="preserve"> </w:t>
+      </w:r>
+    </w:p>
+    <w:p>
+      <w:r>
+        <w:t xml:space="preserve">Como protocolo, se utiliza el de HTTP/HTTPS que es el estándar para todas las comunicaciones, siendo el HTTPS el mejor ya que es </w:t>
+      </w:r>
+      <w:r>
+        <w:t>más</w:t>
+      </w:r>
+      <w:r>
+        <w:t xml:space="preserve"> seguro.</w:t>
+      </w:r>
+    </w:p>
+    <w:p>
+      <w:r>
+        <w:t>Los métodos más utilizados son:</w:t>
+      </w:r>
+    </w:p>
+    <w:p>
+      <w:r>
+        <w:tab/>
+        <w:t>GET: petición para obtener la información del servidor.</w:t>
+      </w:r>
+    </w:p>
+    <w:p>
+      <w:r>
+        <w:tab/>
+        <w:t>POST: petición para enviar datos (se suele utilizar para crear nuevos recursos).</w:t>
+      </w:r>
+    </w:p>
+    <w:p>
+      <w:r>
+        <w:tab/>
+        <w:t>PUT: petición para enviar datos (se suele utilizar para actualizar recursos).</w:t>
+      </w:r>
+    </w:p>
+    <w:p>
+      <w:r>
+        <w:tab/>
+        <w:t xml:space="preserve">PATCH: similar que el </w:t>
+      </w:r>
+      <w:r>
+        <w:t>PUT,</w:t>
+      </w:r>
+      <w:r>
+        <w:t xml:space="preserve"> pero para un solo campo.</w:t>
+      </w:r>
+    </w:p>
+    <w:p>
+      <w:r>
+        <w:tab/>
+        <w:t>DELETE: petición para eliminar un recurso.</w:t>
+      </w:r>
+    </w:p>
+    <w:p>
+      <w:r>
+        <w:t>Las partes más características de una API son:</w:t>
       </w:r>
     </w:p>
     <w:p>
@@ -451,108 +1974,8 @@
         <w:ind w:firstLine="708"/>
       </w:pPr>
       <w:r>
-        <w:t>Arquitectura de Microservicios (API)</w:t>
-      </w:r>
-      <w:r>
-        <w:t>:</w:t>
-      </w:r>
-    </w:p>
-    <w:p>
-      <w:r>
-        <w:t>Es un método de desarrollo de aplicaciones de software que funciona como un conjunto de pequeños servicios que se ejecutan de manera independiente y autónoma proporcionando una funcionalidad de negocio completa.</w:t>
-      </w:r>
-      <w:r>
-        <w:t xml:space="preserve"> Los microservicios se comunican entre sí a través de APIs y cuentan con un sistema de almacenamiento propio (una base de datos)</w:t>
-      </w:r>
-      <w:r>
-        <w:t>. De esta forma, se facilita el uso y desarrollo de estas, ya no es una aplicación de gran tamaño sino varios mini proyectos que se encargan de una cosa en específico.</w:t>
-      </w:r>
-    </w:p>
-    <w:p/>
-    <w:p>
-      <w:r>
-        <w:tab/>
-        <w:t>API (Interfaz de Programación de Aplicaciones):</w:t>
-      </w:r>
-    </w:p>
-    <w:p>
-      <w:r>
-        <w:t xml:space="preserve">es un conjunto de protocoles que se usa </w:t>
-      </w:r>
-      <w:r>
-        <w:t>para diseñar e integrar el software de las aplicaciones. Permiten que tus productos y servicios se comuniquen con otros, sin necesidad de saber cómo están implementados. Por tanto, simplifica el desarrollo y permite ahorrar tanto tiempo como dinero.</w:t>
-      </w:r>
-    </w:p>
-    <w:p/>
-    <w:p>
-      <w:r>
-        <w:tab/>
-        <w:t>Estructura de una API:</w:t>
-      </w:r>
-    </w:p>
-    <w:p>
-      <w:r>
-        <w:t>La estructura básica de una API suele seguir ciertas convenciones para permitir la interacción de clientes y servidores.</w:t>
-      </w:r>
-      <w:r>
-        <w:t xml:space="preserve"> </w:t>
-      </w:r>
-    </w:p>
-    <w:p>
-      <w:r>
-        <w:t xml:space="preserve">Como protocolo, se utiliza el de HTTP/HTTPS que es el estándar para todas las comunicaciones, siendo el HTTPS el mejor ya que es </w:t>
-      </w:r>
-      <w:r>
-        <w:t>más</w:t>
-      </w:r>
-      <w:r>
-        <w:t xml:space="preserve"> seguro.</w:t>
-      </w:r>
-    </w:p>
-    <w:p>
-      <w:r>
-        <w:t>Los métodos más utilizados son:</w:t>
-      </w:r>
-    </w:p>
-    <w:p>
-      <w:r>
-        <w:tab/>
-        <w:t>GET: petición para obtener la información del servidor.</w:t>
-      </w:r>
-    </w:p>
-    <w:p>
-      <w:r>
-        <w:tab/>
-        <w:t>POST: petición para enviar datos (se suele utilizar para crear nuevos recursos).</w:t>
-      </w:r>
-    </w:p>
-    <w:p>
-      <w:r>
-        <w:tab/>
-        <w:t>PUT: petición para enviar datos (se suele utilizar para actualizar recursos).</w:t>
-      </w:r>
-    </w:p>
-    <w:p>
-      <w:r>
-        <w:tab/>
-        <w:t xml:space="preserve">PATCH: similar que el </w:t>
-      </w:r>
-      <w:r>
-        <w:t>PUT,</w:t>
-      </w:r>
-      <w:r>
-        <w:t xml:space="preserve"> pero para un solo campo.</w:t>
-      </w:r>
-    </w:p>
-    <w:p>
-      <w:r>
-        <w:tab/>
-        <w:t>DELETE: petición para eliminar un recurso.</w:t>
-      </w:r>
-    </w:p>
-    <w:p>
-      <w:r>
-        <w:t>Las partes más características de una API son:</w:t>
+        <w:lastRenderedPageBreak/>
+        <w:t>El esquema que hace referencia al protocolo (https://).</w:t>
       </w:r>
     </w:p>
     <w:p>
@@ -560,7 +1983,7 @@
         <w:ind w:firstLine="708"/>
       </w:pPr>
       <w:r>
-        <w:t>El esquema que hace referencia al protocolo (https://).</w:t>
+        <w:t>El dominio que es la dirección del servidor donde se encuentra la API (localhost:8000)</w:t>
       </w:r>
     </w:p>
     <w:p>
@@ -568,8 +1991,13 @@
         <w:ind w:firstLine="708"/>
       </w:pPr>
       <w:r>
-        <w:lastRenderedPageBreak/>
-        <w:t>El dominio que es la dirección del servidor donde se encuentra la API (localhost:8000)</w:t>
+        <w:t xml:space="preserve">La ruta que es </w:t>
+      </w:r>
+      <w:r>
+        <w:t>específica</w:t>
+      </w:r>
+      <w:r>
+        <w:t xml:space="preserve"> para cada recurso que la API maneja (/api/usuario/all)</w:t>
       </w:r>
     </w:p>
     <w:p>
@@ -577,52 +2005,58 @@
         <w:ind w:firstLine="708"/>
       </w:pPr>
       <w:r>
-        <w:t>La ruta que es especifica para cada recurso que la API maneja (/api/usuario/all)</w:t>
-      </w:r>
+        <w:t>Los parámetros, que ya sean los que se emplean en la propia ruta o bien, los parámetros que se utilizan en los cuerpos de las peticiones (body).</w:t>
+      </w:r>
+    </w:p>
+    <w:p/>
+    <w:p/>
+    <w:p>
+      <w:pPr>
+        <w:pStyle w:val="Ttulo2"/>
+      </w:pPr>
+      <w:bookmarkStart w:id="5" w:name="_Toc190162983"/>
+      <w:r>
+        <w:t>Formas de crear una API (FastAPI):</w:t>
+      </w:r>
+      <w:bookmarkEnd w:id="5"/>
     </w:p>
     <w:p>
       <w:pPr>
         <w:ind w:firstLine="708"/>
       </w:pPr>
       <w:r>
-        <w:t>Los parámetros, que ya sean los que se emplean en la propia ruta o bien, los parámetros que se utilizan en los cuerpos de las peticiones (body).</w:t>
+        <w:t xml:space="preserve">FastAPI es uno de los frameworks más populares y rápidos a la hora de crear APIs en Python debido a su rendimiento y facilidad. Para poder utilizarlo, requieres instalar el servidor ASGI (servidor de aplicaciones asíncronas) como el denominado Uvicorn. Además, este framework, implementa la documentación interactiva </w:t>
+      </w:r>
+      <w:r>
+        <w:t>del api conocido</w:t>
+      </w:r>
+      <w:r>
+        <w:t xml:space="preserve"> como Swagger que explicará y nos dejará probar todas las APIs que hayamos creado.</w:t>
       </w:r>
     </w:p>
     <w:p/>
-    <w:p/>
     <w:p>
       <w:pPr>
-        <w:ind w:firstLine="708"/>
+        <w:pStyle w:val="Ttulo1"/>
       </w:pPr>
-      <w:r>
-        <w:t>Formas de crear una API (FastAPI):</w:t>
-      </w:r>
+      <w:bookmarkStart w:id="6" w:name="_Toc190162984"/>
+      <w:r>
+        <w:t>Descripción general de proyecto:</w:t>
+      </w:r>
+      <w:bookmarkEnd w:id="6"/>
     </w:p>
     <w:p>
       <w:pPr>
-        <w:ind w:firstLine="708"/>
+        <w:pStyle w:val="Ttulo2"/>
       </w:pPr>
       <w:r>
-        <w:t xml:space="preserve">FastAPI es uno de los frameworks más populares y rápidos a la hora de crear APIs en Python debido a su rendimiento y facilidad. Para poder utilizarlo, requieres instalar el servidor ASGI (servidor de aplicaciones asíncronas) como el denominado Uvicorn. Además, este framework, implementa la documentación interactiva </w:t>
-      </w:r>
-      <w:r>
-        <w:t>del api conocido</w:t>
-      </w:r>
-      <w:r>
-        <w:t xml:space="preserve"> como Swagger que explicará y nos dejará probar todas las APIs que hayamos creado.</w:t>
-      </w:r>
-    </w:p>
-    <w:p/>
-    <w:p>
-      <w:r>
-        <w:t>Descripción general de proyecto:</w:t>
-      </w:r>
-    </w:p>
-    <w:p>
-      <w:r>
         <w:tab/>
+      </w:r>
+      <w:bookmarkStart w:id="7" w:name="_Toc190162985"/>
+      <w:r>
         <w:t>Objetivo:</w:t>
       </w:r>
+      <w:bookmarkEnd w:id="7"/>
     </w:p>
     <w:p>
       <w:r>
@@ -641,10 +2075,17 @@
     </w:p>
     <w:p/>
     <w:p>
+      <w:pPr>
+        <w:pStyle w:val="Ttulo2"/>
+      </w:pPr>
       <w:r>
         <w:tab/>
+      </w:r>
+      <w:bookmarkStart w:id="8" w:name="_Toc190162986"/>
+      <w:r>
         <w:t>Entorno de Trabajo:</w:t>
       </w:r>
+      <w:bookmarkEnd w:id="8"/>
     </w:p>
     <w:p>
       <w:r>
@@ -665,22 +2106,37 @@
         <w:t>Como lenguaje de programación, he utilizado Python debido a su fácil uso además de Visual Studio Code como IDE para poder ejecutar el código. Como framework empleado para la creación de la API, empleo el ya denominado FastAPI.</w:t>
       </w:r>
     </w:p>
-    <w:p/>
-    <w:p>
+    <w:p>
+      <w:pPr>
+        <w:pStyle w:val="Ttulo1"/>
+      </w:pPr>
+      <w:bookmarkStart w:id="9" w:name="_Toc190162987"/>
       <w:r>
         <w:t>Documentación técnica:</w:t>
       </w:r>
-    </w:p>
-    <w:p>
+      <w:bookmarkEnd w:id="9"/>
+    </w:p>
+    <w:p>
+      <w:pPr>
+        <w:pStyle w:val="Ttulo2"/>
+      </w:pPr>
       <w:r>
         <w:tab/>
+      </w:r>
+      <w:bookmarkStart w:id="10" w:name="_Toc190162988"/>
+      <w:r>
         <w:t>Análisis del sistema:</w:t>
       </w:r>
+      <w:bookmarkEnd w:id="10"/>
     </w:p>
     <w:p>
       <w:r>
         <w:tab/>
-        <w:t>Debido a la falta de tiempo y en algunos casos, falta de conocimientos, no dispongo de aplicación móvil ni de sistema de autenticación. Lo que el usuario puede llegar a hacer es la de creación, modificación visualización y eliminación de Usuarios, Libros, Géneros y Autores.</w:t>
+        <w:t xml:space="preserve">Debido a la falta de tiempo y en algunos casos, falta de conocimientos, no dispongo de aplicación móvil ni de sistema de autenticación. Lo que el usuario puede llegar a hacer es la de </w:t>
+      </w:r>
+      <w:r>
+        <w:lastRenderedPageBreak/>
+        <w:t>creación, modificación visualización y eliminación de Usuarios, Libros, Géneros y Autores.</w:t>
       </w:r>
       <w:r>
         <w:t xml:space="preserve"> Es bastante </w:t>
@@ -693,11 +2149,17 @@
       </w:r>
     </w:p>
     <w:p>
-      <w:r>
-        <w:lastRenderedPageBreak/>
+      <w:pPr>
+        <w:pStyle w:val="Ttulo2"/>
+      </w:pPr>
+      <w:r>
         <w:tab/>
+      </w:r>
+      <w:bookmarkStart w:id="11" w:name="_Toc190162989"/>
+      <w:r>
         <w:t>Diseño de la BD:</w:t>
       </w:r>
+      <w:bookmarkEnd w:id="11"/>
     </w:p>
     <w:p>
       <w:r>
@@ -706,6 +2168,9 @@
     </w:p>
     <w:p>
       <w:r>
+        <w:rPr>
+          <w:noProof/>
+        </w:rPr>
         <w:drawing>
           <wp:inline distT="0" distB="0" distL="0" distR="0" wp14:anchorId="6C799961" wp14:editId="73D5A48B">
             <wp:extent cx="4729383" cy="3424687"/>
@@ -722,7 +2187,7 @@
                     <pic:cNvPicPr/>
                   </pic:nvPicPr>
                   <pic:blipFill>
-                    <a:blip r:embed="rId5"/>
+                    <a:blip r:embed="rId6"/>
                     <a:stretch>
                       <a:fillRect/>
                     </a:stretch>
@@ -751,6 +2216,10 @@
     <w:p/>
     <w:p>
       <w:r>
+        <w:rPr>
+          <w:noProof/>
+        </w:rPr>
+        <w:lastRenderedPageBreak/>
         <w:drawing>
           <wp:inline distT="0" distB="0" distL="0" distR="0" wp14:anchorId="63D7A94A" wp14:editId="609A01E8">
             <wp:extent cx="4594014" cy="3821502"/>
@@ -767,7 +2236,7 @@
                     <pic:cNvPicPr/>
                   </pic:nvPicPr>
                   <pic:blipFill>
-                    <a:blip r:embed="rId6"/>
+                    <a:blip r:embed="rId7"/>
                     <a:stretch>
                       <a:fillRect/>
                     </a:stretch>
@@ -791,49 +2260,65 @@
     <w:p/>
     <w:p>
       <w:r>
+        <w:t xml:space="preserve">Como se puede ver en la imagen, lo </w:t>
+      </w:r>
+      <w:r>
+        <w:t>más</w:t>
+      </w:r>
+      <w:r>
+        <w:t xml:space="preserve"> complicado fue el tema de las relaciones entre </w:t>
+      </w:r>
+      <w:r>
+        <w:t>género</w:t>
+      </w:r>
+      <w:r>
+        <w:t>, autor y libro respectivamente.</w:t>
+      </w:r>
+      <w:r>
+        <w:t xml:space="preserve"> </w:t>
+      </w:r>
+      <w:r>
+        <w:t>Porque,</w:t>
+      </w:r>
+      <w:r>
+        <w:t xml:space="preserve"> aunque solo se guarde en la base de datos en libro los ids del autor y del género, cada vez que visualizo uno autor o un género, muestro también los libros a los que hace referencia dicha relación.</w:t>
+      </w:r>
+      <w:r>
+        <w:t xml:space="preserve"> (</w:t>
+      </w:r>
+      <w:r>
+        <w:t>créeme</w:t>
+      </w:r>
+      <w:r>
+        <w:t xml:space="preserve">, ha sido lo </w:t>
+      </w:r>
+      <w:r>
+        <w:t>más</w:t>
+      </w:r>
+      <w:r>
+        <w:t xml:space="preserve"> complicado).</w:t>
+      </w:r>
+    </w:p>
+    <w:p/>
+    <w:p>
+      <w:pPr>
+        <w:pStyle w:val="Ttulo2"/>
+      </w:pPr>
+      <w:r>
         <w:lastRenderedPageBreak/>
-        <w:t xml:space="preserve">Como se puede ver en la imagen, lo mas complicado fue el tema de las relaciones entre </w:t>
-      </w:r>
-      <w:r>
-        <w:t>género</w:t>
-      </w:r>
-      <w:r>
-        <w:t>, autor y libro respectivamente.</w:t>
-      </w:r>
-      <w:r>
-        <w:t xml:space="preserve"> </w:t>
-      </w:r>
-      <w:r>
-        <w:t>Porque,</w:t>
-      </w:r>
-      <w:r>
-        <w:t xml:space="preserve"> aunque solo se guarde en la base de datos en libro los ids del autor y del género, cada vez que visualizo uno autor o un género, muestro también los libros a los que hace referencia dicha relación.</w:t>
-      </w:r>
-      <w:r>
-        <w:t xml:space="preserve"> (</w:t>
-      </w:r>
-      <w:r>
-        <w:t>créeme</w:t>
-      </w:r>
-      <w:r>
-        <w:t xml:space="preserve">, ha sido lo </w:t>
-      </w:r>
-      <w:r>
-        <w:t>más</w:t>
-      </w:r>
-      <w:r>
-        <w:t xml:space="preserve"> complicado).</w:t>
-      </w:r>
-    </w:p>
-    <w:p/>
-    <w:p>
-      <w:r>
         <w:tab/>
+      </w:r>
+      <w:bookmarkStart w:id="12" w:name="_Toc190162990"/>
+      <w:r>
         <w:t>Implementación:</w:t>
       </w:r>
-    </w:p>
-    <w:p>
-      <w:r>
+      <w:bookmarkEnd w:id="12"/>
+    </w:p>
+    <w:p>
+      <w:r>
+        <w:rPr>
+          <w:noProof/>
+        </w:rPr>
         <w:drawing>
           <wp:inline distT="0" distB="0" distL="0" distR="0" wp14:anchorId="62589CF1" wp14:editId="01A829FE">
             <wp:extent cx="1466490" cy="3597789"/>
@@ -850,7 +2335,7 @@
                     <pic:cNvPicPr/>
                   </pic:nvPicPr>
                   <pic:blipFill>
-                    <a:blip r:embed="rId7"/>
+                    <a:blip r:embed="rId8"/>
                     <a:stretch>
                       <a:fillRect/>
                     </a:stretch>
@@ -883,6 +2368,9 @@
     </w:p>
     <w:p>
       <w:r>
+        <w:rPr>
+          <w:noProof/>
+        </w:rPr>
         <w:lastRenderedPageBreak/>
         <w:drawing>
           <wp:inline distT="0" distB="0" distL="0" distR="0" wp14:anchorId="154CA808" wp14:editId="59236049">
@@ -900,7 +2388,7 @@
                     <pic:cNvPicPr/>
                   </pic:nvPicPr>
                   <pic:blipFill>
-                    <a:blip r:embed="rId8"/>
+                    <a:blip r:embed="rId9"/>
                     <a:stretch>
                       <a:fillRect/>
                     </a:stretch>
@@ -929,6 +2417,9 @@
     <w:p/>
     <w:p>
       <w:r>
+        <w:rPr>
+          <w:noProof/>
+        </w:rPr>
         <w:lastRenderedPageBreak/>
         <w:drawing>
           <wp:inline distT="0" distB="0" distL="0" distR="0" wp14:anchorId="04DEDDB5" wp14:editId="51DCCA60">
@@ -946,7 +2437,7 @@
                     <pic:cNvPicPr/>
                   </pic:nvPicPr>
                   <pic:blipFill>
-                    <a:blip r:embed="rId9"/>
+                    <a:blip r:embed="rId10"/>
                     <a:stretch>
                       <a:fillRect/>
                     </a:stretch>
@@ -977,6 +2468,9 @@
     </w:p>
     <w:p>
       <w:r>
+        <w:rPr>
+          <w:noProof/>
+        </w:rPr>
         <w:drawing>
           <wp:inline distT="0" distB="0" distL="0" distR="0" wp14:anchorId="7D00B7B2" wp14:editId="0EF5E1FD">
             <wp:extent cx="2581635" cy="2638793"/>
@@ -993,7 +2487,7 @@
                     <pic:cNvPicPr/>
                   </pic:nvPicPr>
                   <pic:blipFill>
-                    <a:blip r:embed="rId10"/>
+                    <a:blip r:embed="rId11"/>
                     <a:stretch>
                       <a:fillRect/>
                     </a:stretch>
@@ -1016,10 +2510,7 @@
     </w:p>
     <w:p>
       <w:r>
-        <w:t>Como podemos ver</w:t>
-      </w:r>
-      <w:r>
-        <w:t xml:space="preserve"> en la imagen, tenemos la clase usuario que es idéntica a la de la bd y la clase UsuarioDTO que me sirve a mi a la hora de insertar un nuevo usuario o modificar uno ya existente.</w:t>
+        <w:t>Como podemos ver en la imagen, tenemos la clase usuario que es idéntica a la de la bd y la clase UsuarioDTO que me sirve a mi a la hora de insertar un nuevo usuario o modificar uno ya existente.</w:t>
       </w:r>
       <w:r>
         <w:t xml:space="preserve"> Utilizo pydantic que es una biblioteca de Python que se utiliza principalmente para la validación de datos y para la creación de modelos de datos de manera sencilla, eficiente y segura.</w:t>
@@ -1039,6 +2530,9 @@
     </w:p>
     <w:p>
       <w:r>
+        <w:rPr>
+          <w:noProof/>
+        </w:rPr>
         <w:lastRenderedPageBreak/>
         <w:drawing>
           <wp:inline distT="0" distB="0" distL="0" distR="0" wp14:anchorId="07CDBED1" wp14:editId="4C576CB1">
@@ -1056,7 +2550,7 @@
                     <pic:cNvPicPr/>
                   </pic:nvPicPr>
                   <pic:blipFill>
-                    <a:blip r:embed="rId11"/>
+                    <a:blip r:embed="rId12"/>
                     <a:stretch>
                       <a:fillRect/>
                     </a:stretch>
@@ -1098,6 +2592,9 @@
     <w:p/>
     <w:p>
       <w:r>
+        <w:rPr>
+          <w:noProof/>
+        </w:rPr>
         <w:drawing>
           <wp:inline distT="0" distB="0" distL="0" distR="0" wp14:anchorId="1D34EB44" wp14:editId="2D9E4981">
             <wp:extent cx="3153215" cy="3372321"/>
@@ -1114,7 +2611,7 @@
                     <pic:cNvPicPr/>
                   </pic:nvPicPr>
                   <pic:blipFill>
-                    <a:blip r:embed="rId12"/>
+                    <a:blip r:embed="rId13"/>
                     <a:stretch>
                       <a:fillRect/>
                     </a:stretch>
@@ -1139,11 +2636,20 @@
     <w:p>
       <w:r>
         <w:lastRenderedPageBreak/>
-        <w:t>Por ultimo y no menos importante, tenemos el fichero de Libro con las clases de libro y libroDTO. En dicha clase, tenemos el id que hace referencia tanto al autor y al genero al que pertenece dicho libro.</w:t>
-      </w:r>
-    </w:p>
-    <w:p>
-      <w:r>
+        <w:t xml:space="preserve">Por ultimo y no menos importante, tenemos el fichero de Libro con las clases de libro y libroDTO. En dicha clase, tenemos el id que hace referencia tanto al autor y al </w:t>
+      </w:r>
+      <w:r>
+        <w:t>género</w:t>
+      </w:r>
+      <w:r>
+        <w:t xml:space="preserve"> al que pertenece dicho libro.</w:t>
+      </w:r>
+    </w:p>
+    <w:p>
+      <w:r>
+        <w:rPr>
+          <w:noProof/>
+        </w:rPr>
         <w:drawing>
           <wp:inline distT="0" distB="0" distL="0" distR="0" wp14:anchorId="79127163" wp14:editId="78775936">
             <wp:extent cx="2600688" cy="4096322"/>
@@ -1160,7 +2666,7 @@
                     <pic:cNvPicPr/>
                   </pic:nvPicPr>
                   <pic:blipFill>
-                    <a:blip r:embed="rId13"/>
+                    <a:blip r:embed="rId14"/>
                     <a:stretch>
                       <a:fillRect/>
                     </a:stretch>
@@ -1234,7 +2740,13 @@
         <w:t>que recibe todos los autores de la bd. (curiosidad, en este método siempre me mostraban los libros, en los otros siempre me daban problemas.)</w:t>
       </w:r>
       <w:r>
-        <w:t xml:space="preserve"> también esta el de getByID en el que me busca en base de datos un autor que tenga dicho id que pasamos por parámetro. Si no existe, le enviamos al usuario un mensaje de que no existe dicho autor y si existe, le pasamos el autor.</w:t>
+        <w:t xml:space="preserve"> también </w:t>
+      </w:r>
+      <w:r>
+        <w:t>está</w:t>
+      </w:r>
+      <w:r>
+        <w:t xml:space="preserve"> el de getByID en el que me busca en base de datos un autor que tenga dicho id que pasamos por parámetro. Si no existe, le enviamos al usuario un mensaje de que no existe dicho autor y si existe, le pasamos el autor.</w:t>
       </w:r>
     </w:p>
     <w:p>
@@ -1244,6 +2756,9 @@
         </w:rPr>
       </w:pPr>
       <w:r>
+        <w:rPr>
+          <w:noProof/>
+        </w:rPr>
         <w:lastRenderedPageBreak/>
         <w:drawing>
           <wp:inline distT="0" distB="0" distL="0" distR="0" wp14:anchorId="46C8C69A" wp14:editId="0A39C450">
@@ -1261,7 +2776,7 @@
                     <pic:cNvPicPr/>
                   </pic:nvPicPr>
                   <pic:blipFill>
-                    <a:blip r:embed="rId14"/>
+                    <a:blip r:embed="rId15"/>
                     <a:stretch>
                       <a:fillRect/>
                     </a:stretch>
@@ -1287,7 +2802,55 @@
         </w:rPr>
         <w:t xml:space="preserve"> </w:t>
       </w:r>
-      <w:r>
+    </w:p>
+    <w:p>
+      <w:pPr>
+        <w:rPr>
+          <w:noProof/>
+        </w:rPr>
+      </w:pPr>
+      <w:r>
+        <w:rPr>
+          <w:noProof/>
+        </w:rPr>
+        <w:t>Como vemo</w:t>
+      </w:r>
+      <w:r>
+        <w:rPr>
+          <w:noProof/>
+        </w:rPr>
+        <w:t>s</w:t>
+      </w:r>
+      <w:r>
+        <w:rPr>
+          <w:noProof/>
+        </w:rPr>
+        <w:t xml:space="preserve"> en la imagen, tenemos el metodo post para añadir un autor nuevo.</w:t>
+      </w:r>
+    </w:p>
+    <w:p>
+      <w:pPr>
+        <w:rPr>
+          <w:noProof/>
+        </w:rPr>
+      </w:pPr>
+      <w:r>
+        <w:rPr>
+          <w:noProof/>
+        </w:rPr>
+        <w:t>Para ello, compruebo si existe un autor con dicho nombre. En caso de que exista, no permite insertarlo, en caso contrario, lo añade a la bd y muestra el mensaje de añadido.</w:t>
+      </w:r>
+    </w:p>
+    <w:p>
+      <w:pPr>
+        <w:rPr>
+          <w:noProof/>
+        </w:rPr>
+      </w:pPr>
+      <w:r>
+        <w:rPr>
+          <w:noProof/>
+        </w:rPr>
         <w:lastRenderedPageBreak/>
         <w:drawing>
           <wp:inline distT="0" distB="0" distL="0" distR="0" wp14:anchorId="786CF270" wp14:editId="1597E184">
@@ -1305,7 +2868,7 @@
                     <pic:cNvPicPr/>
                   </pic:nvPicPr>
                   <pic:blipFill>
-                    <a:blip r:embed="rId15"/>
+                    <a:blip r:embed="rId16"/>
                     <a:stretch>
                       <a:fillRect/>
                     </a:stretch>
@@ -1327,7 +2890,67 @@
       </w:r>
     </w:p>
     <w:p>
-      <w:r>
+      <w:pPr>
+        <w:rPr>
+          <w:noProof/>
+        </w:rPr>
+      </w:pPr>
+      <w:r>
+        <w:rPr>
+          <w:noProof/>
+        </w:rPr>
+        <w:t>Como vemos en la imagen, tenemos el metodo patch para modificar los campos de un autor. Para ello, compruebo si existe el autor con dicho id. En caso de que no exista, no lo modifica y manda un mensaje de error. En caso de que si, los campos del autor se sobrescriben con los que hemos enviado en el body de la operación.</w:t>
+      </w:r>
+    </w:p>
+    <w:p>
+      <w:pPr>
+        <w:rPr>
+          <w:noProof/>
+        </w:rPr>
+      </w:pPr>
+      <w:r>
+        <w:rPr>
+          <w:noProof/>
+        </w:rPr>
+        <w:t>En el metodo delete para borrar un autor. Al igual que el update, buscamos si existe dicho autor y en caso de que si, lo borra y como tengo en la base de datos el campo de delete-cascade (en teoria) deberia de borrar los libros a los que hace referencia dicho autor.</w:t>
+      </w:r>
+    </w:p>
+    <w:p>
+      <w:pPr>
+        <w:rPr>
+          <w:noProof/>
+        </w:rPr>
+      </w:pPr>
+      <w:r>
+        <w:rPr>
+          <w:noProof/>
+        </w:rPr>
+        <w:t>Por ultimo, tenemos una funci</w:t>
+      </w:r>
+      <w:r>
+        <w:rPr>
+          <w:noProof/>
+        </w:rPr>
+        <w:t>ó</w:t>
+      </w:r>
+      <w:r>
+        <w:rPr>
+          <w:noProof/>
+        </w:rPr>
+        <w:t>n para com</w:t>
+      </w:r>
+      <w:r>
+        <w:rPr>
+          <w:noProof/>
+        </w:rPr>
+        <w:t>probar si existe un autor con dicho nombre. Devolverá true si existe o false en caso contrario.</w:t>
+      </w:r>
+    </w:p>
+    <w:p>
+      <w:r>
+        <w:rPr>
+          <w:noProof/>
+        </w:rPr>
         <w:lastRenderedPageBreak/>
         <w:drawing>
           <wp:inline distT="0" distB="0" distL="0" distR="0" wp14:anchorId="5B50AEEC" wp14:editId="1F37B667">
@@ -1345,7 +2968,7 @@
                     <pic:cNvPicPr/>
                   </pic:nvPicPr>
                   <pic:blipFill>
-                    <a:blip r:embed="rId16"/>
+                    <a:blip r:embed="rId17"/>
                     <a:stretch>
                       <a:fillRect/>
                     </a:stretch>
@@ -1366,6 +2989,845 @@
         </w:drawing>
       </w:r>
     </w:p>
+    <w:p>
+      <w:r>
+        <w:t>Por último, tenemos la guinda del pastel, la función que me devuelve el autor según su id. (es la que más quebraderos de cabeza me ha dado.) como podemos ver, buscamos el autor por id, y nos devuelve el autor, aquí tenía problemas porque no se me mostraba la lista de libros o me la mostraba vacía. Para solucionarlo, tuve que instanciar el libro y ponerle todos sus valores.</w:t>
+      </w:r>
+      <w:r>
+        <w:br/>
+      </w:r>
+    </w:p>
+    <w:p>
+      <w:pPr>
+        <w:pStyle w:val="Ttulo2"/>
+      </w:pPr>
+      <w:bookmarkStart w:id="13" w:name="_Toc190162991"/>
+      <w:r>
+        <w:t>Pruebas:</w:t>
+      </w:r>
+      <w:bookmarkEnd w:id="13"/>
+    </w:p>
+    <w:p>
+      <w:r>
+        <w:tab/>
+        <w:t>Insertar un nuevo autor:</w:t>
+      </w:r>
+    </w:p>
+    <w:p>
+      <w:r>
+        <w:drawing>
+          <wp:inline distT="0" distB="0" distL="0" distR="0" wp14:anchorId="28B2A84D" wp14:editId="68EF66A4">
+            <wp:extent cx="3324689" cy="2962688"/>
+            <wp:effectExtent l="0" t="0" r="9525" b="9525"/>
+            <wp:docPr id="1" name="Imagen 1"/>
+            <wp:cNvGraphicFramePr>
+              <a:graphicFrameLocks xmlns:a="http://schemas.openxmlformats.org/drawingml/2006/main" noChangeAspect="1"/>
+            </wp:cNvGraphicFramePr>
+            <a:graphic xmlns:a="http://schemas.openxmlformats.org/drawingml/2006/main">
+              <a:graphicData uri="http://schemas.openxmlformats.org/drawingml/2006/picture">
+                <pic:pic xmlns:pic="http://schemas.openxmlformats.org/drawingml/2006/picture">
+                  <pic:nvPicPr>
+                    <pic:cNvPr id="1" name=""/>
+                    <pic:cNvPicPr/>
+                  </pic:nvPicPr>
+                  <pic:blipFill>
+                    <a:blip r:embed="rId18"/>
+                    <a:stretch>
+                      <a:fillRect/>
+                    </a:stretch>
+                  </pic:blipFill>
+                  <pic:spPr>
+                    <a:xfrm>
+                      <a:off x="0" y="0"/>
+                      <a:ext cx="3324689" cy="2962688"/>
+                    </a:xfrm>
+                    <a:prstGeom prst="rect">
+                      <a:avLst/>
+                    </a:prstGeom>
+                  </pic:spPr>
+                </pic:pic>
+              </a:graphicData>
+            </a:graphic>
+          </wp:inline>
+        </w:drawing>
+      </w:r>
+    </w:p>
+    <w:p>
+      <w:r>
+        <w:lastRenderedPageBreak/>
+        <w:t>Le damos a ejecutar y nos insertará dicho autor (siempre y cuando, los datos estén bien.)</w:t>
+      </w:r>
+    </w:p>
+    <w:p>
+      <w:r>
+        <w:drawing>
+          <wp:inline distT="0" distB="0" distL="0" distR="0" wp14:anchorId="6E495B89" wp14:editId="0F49910E">
+            <wp:extent cx="3410426" cy="7544853"/>
+            <wp:effectExtent l="0" t="0" r="0" b="0"/>
+            <wp:docPr id="2" name="Imagen 2"/>
+            <wp:cNvGraphicFramePr>
+              <a:graphicFrameLocks xmlns:a="http://schemas.openxmlformats.org/drawingml/2006/main" noChangeAspect="1"/>
+            </wp:cNvGraphicFramePr>
+            <a:graphic xmlns:a="http://schemas.openxmlformats.org/drawingml/2006/main">
+              <a:graphicData uri="http://schemas.openxmlformats.org/drawingml/2006/picture">
+                <pic:pic xmlns:pic="http://schemas.openxmlformats.org/drawingml/2006/picture">
+                  <pic:nvPicPr>
+                    <pic:cNvPr id="1" name=""/>
+                    <pic:cNvPicPr/>
+                  </pic:nvPicPr>
+                  <pic:blipFill>
+                    <a:blip r:embed="rId19"/>
+                    <a:stretch>
+                      <a:fillRect/>
+                    </a:stretch>
+                  </pic:blipFill>
+                  <pic:spPr>
+                    <a:xfrm>
+                      <a:off x="0" y="0"/>
+                      <a:ext cx="3410426" cy="7544853"/>
+                    </a:xfrm>
+                    <a:prstGeom prst="rect">
+                      <a:avLst/>
+                    </a:prstGeom>
+                  </pic:spPr>
+                </pic:pic>
+              </a:graphicData>
+            </a:graphic>
+          </wp:inline>
+        </w:drawing>
+      </w:r>
+    </w:p>
+    <w:p>
+      <w:r>
+        <w:t>Después, creamos un genero</w:t>
+      </w:r>
+    </w:p>
+    <w:p/>
+    <w:p>
+      <w:r>
+        <w:lastRenderedPageBreak/>
+        <w:drawing>
+          <wp:inline distT="0" distB="0" distL="0" distR="0" wp14:anchorId="2A688C33" wp14:editId="07D74C49">
+            <wp:extent cx="2857899" cy="2534004"/>
+            <wp:effectExtent l="0" t="0" r="0" b="0"/>
+            <wp:docPr id="3" name="Imagen 3"/>
+            <wp:cNvGraphicFramePr>
+              <a:graphicFrameLocks xmlns:a="http://schemas.openxmlformats.org/drawingml/2006/main" noChangeAspect="1"/>
+            </wp:cNvGraphicFramePr>
+            <a:graphic xmlns:a="http://schemas.openxmlformats.org/drawingml/2006/main">
+              <a:graphicData uri="http://schemas.openxmlformats.org/drawingml/2006/picture">
+                <pic:pic xmlns:pic="http://schemas.openxmlformats.org/drawingml/2006/picture">
+                  <pic:nvPicPr>
+                    <pic:cNvPr id="1" name=""/>
+                    <pic:cNvPicPr/>
+                  </pic:nvPicPr>
+                  <pic:blipFill>
+                    <a:blip r:embed="rId20"/>
+                    <a:stretch>
+                      <a:fillRect/>
+                    </a:stretch>
+                  </pic:blipFill>
+                  <pic:spPr>
+                    <a:xfrm>
+                      <a:off x="0" y="0"/>
+                      <a:ext cx="2857899" cy="2534004"/>
+                    </a:xfrm>
+                    <a:prstGeom prst="rect">
+                      <a:avLst/>
+                    </a:prstGeom>
+                  </pic:spPr>
+                </pic:pic>
+              </a:graphicData>
+            </a:graphic>
+          </wp:inline>
+        </w:drawing>
+      </w:r>
+    </w:p>
+    <w:p>
+      <w:r>
+        <w:lastRenderedPageBreak/>
+        <w:drawing>
+          <wp:inline distT="0" distB="0" distL="0" distR="0" wp14:anchorId="064CC13A" wp14:editId="499D87B1">
+            <wp:extent cx="3296110" cy="7964011"/>
+            <wp:effectExtent l="0" t="0" r="0" b="0"/>
+            <wp:docPr id="4" name="Imagen 4"/>
+            <wp:cNvGraphicFramePr>
+              <a:graphicFrameLocks xmlns:a="http://schemas.openxmlformats.org/drawingml/2006/main" noChangeAspect="1"/>
+            </wp:cNvGraphicFramePr>
+            <a:graphic xmlns:a="http://schemas.openxmlformats.org/drawingml/2006/main">
+              <a:graphicData uri="http://schemas.openxmlformats.org/drawingml/2006/picture">
+                <pic:pic xmlns:pic="http://schemas.openxmlformats.org/drawingml/2006/picture">
+                  <pic:nvPicPr>
+                    <pic:cNvPr id="1" name=""/>
+                    <pic:cNvPicPr/>
+                  </pic:nvPicPr>
+                  <pic:blipFill>
+                    <a:blip r:embed="rId21"/>
+                    <a:stretch>
+                      <a:fillRect/>
+                    </a:stretch>
+                  </pic:blipFill>
+                  <pic:spPr>
+                    <a:xfrm>
+                      <a:off x="0" y="0"/>
+                      <a:ext cx="3296110" cy="7964011"/>
+                    </a:xfrm>
+                    <a:prstGeom prst="rect">
+                      <a:avLst/>
+                    </a:prstGeom>
+                  </pic:spPr>
+                </pic:pic>
+              </a:graphicData>
+            </a:graphic>
+          </wp:inline>
+        </w:drawing>
+      </w:r>
+    </w:p>
+    <w:p/>
+    <w:p>
+      <w:r>
+        <w:t>Y,</w:t>
+      </w:r>
+      <w:r>
+        <w:t xml:space="preserve"> por último, crearemos un</w:t>
+      </w:r>
+      <w:r>
+        <w:t xml:space="preserve"> libro al que le pondremos poner el genero y el autor correspondiente.</w:t>
+      </w:r>
+    </w:p>
+    <w:p>
+      <w:r>
+        <w:lastRenderedPageBreak/>
+        <w:drawing>
+          <wp:inline distT="0" distB="0" distL="0" distR="0" wp14:anchorId="44E6C182" wp14:editId="1B29A3FB">
+            <wp:extent cx="5400040" cy="3067685"/>
+            <wp:effectExtent l="0" t="0" r="0" b="0"/>
+            <wp:docPr id="5" name="Imagen 5"/>
+            <wp:cNvGraphicFramePr>
+              <a:graphicFrameLocks xmlns:a="http://schemas.openxmlformats.org/drawingml/2006/main" noChangeAspect="1"/>
+            </wp:cNvGraphicFramePr>
+            <a:graphic xmlns:a="http://schemas.openxmlformats.org/drawingml/2006/main">
+              <a:graphicData uri="http://schemas.openxmlformats.org/drawingml/2006/picture">
+                <pic:pic xmlns:pic="http://schemas.openxmlformats.org/drawingml/2006/picture">
+                  <pic:nvPicPr>
+                    <pic:cNvPr id="1" name=""/>
+                    <pic:cNvPicPr/>
+                  </pic:nvPicPr>
+                  <pic:blipFill>
+                    <a:blip r:embed="rId22"/>
+                    <a:stretch>
+                      <a:fillRect/>
+                    </a:stretch>
+                  </pic:blipFill>
+                  <pic:spPr>
+                    <a:xfrm>
+                      <a:off x="0" y="0"/>
+                      <a:ext cx="5400040" cy="3067685"/>
+                    </a:xfrm>
+                    <a:prstGeom prst="rect">
+                      <a:avLst/>
+                    </a:prstGeom>
+                  </pic:spPr>
+                </pic:pic>
+              </a:graphicData>
+            </a:graphic>
+          </wp:inline>
+        </w:drawing>
+      </w:r>
+    </w:p>
+    <w:p>
+      <w:r>
+        <w:t xml:space="preserve">Con esto, insertaríamos un libro con dicho autor y </w:t>
+      </w:r>
+      <w:r>
+        <w:t>género</w:t>
+      </w:r>
+      <w:r>
+        <w:t>.</w:t>
+      </w:r>
+    </w:p>
+    <w:p>
+      <w:r>
+        <w:t xml:space="preserve">Ahora, si mostramos </w:t>
+      </w:r>
+      <w:r>
+        <w:t xml:space="preserve">los datos de dicho </w:t>
+      </w:r>
+      <w:r>
+        <w:t>autor</w:t>
+      </w:r>
+      <w:r>
+        <w:t xml:space="preserve">, podremos comprobar que efectivamente </w:t>
+      </w:r>
+      <w:r>
+        <w:t>se agrega el libro al autor</w:t>
+      </w:r>
+    </w:p>
+    <w:p>
+      <w:r>
+        <w:lastRenderedPageBreak/>
+        <w:drawing>
+          <wp:inline distT="0" distB="0" distL="0" distR="0" wp14:anchorId="6034D158" wp14:editId="24BDF8B9">
+            <wp:extent cx="5400040" cy="6078855"/>
+            <wp:effectExtent l="0" t="0" r="0" b="0"/>
+            <wp:docPr id="6" name="Imagen 6"/>
+            <wp:cNvGraphicFramePr>
+              <a:graphicFrameLocks xmlns:a="http://schemas.openxmlformats.org/drawingml/2006/main" noChangeAspect="1"/>
+            </wp:cNvGraphicFramePr>
+            <a:graphic xmlns:a="http://schemas.openxmlformats.org/drawingml/2006/main">
+              <a:graphicData uri="http://schemas.openxmlformats.org/drawingml/2006/picture">
+                <pic:pic xmlns:pic="http://schemas.openxmlformats.org/drawingml/2006/picture">
+                  <pic:nvPicPr>
+                    <pic:cNvPr id="1" name=""/>
+                    <pic:cNvPicPr/>
+                  </pic:nvPicPr>
+                  <pic:blipFill>
+                    <a:blip r:embed="rId23"/>
+                    <a:stretch>
+                      <a:fillRect/>
+                    </a:stretch>
+                  </pic:blipFill>
+                  <pic:spPr>
+                    <a:xfrm>
+                      <a:off x="0" y="0"/>
+                      <a:ext cx="5400040" cy="6078855"/>
+                    </a:xfrm>
+                    <a:prstGeom prst="rect">
+                      <a:avLst/>
+                    </a:prstGeom>
+                  </pic:spPr>
+                </pic:pic>
+              </a:graphicData>
+            </a:graphic>
+          </wp:inline>
+        </w:drawing>
+      </w:r>
+    </w:p>
+    <w:p>
+      <w:r>
+        <w:t>Pasara lo mismo con el genero (en mi caso, fantasia)</w:t>
+      </w:r>
+    </w:p>
+    <w:p>
+      <w:r>
+        <w:lastRenderedPageBreak/>
+        <w:drawing>
+          <wp:inline distT="0" distB="0" distL="0" distR="0" wp14:anchorId="0FB2CB3E" wp14:editId="02982BE8">
+            <wp:extent cx="5400040" cy="5874385"/>
+            <wp:effectExtent l="0" t="0" r="0" b="0"/>
+            <wp:docPr id="7" name="Imagen 7"/>
+            <wp:cNvGraphicFramePr>
+              <a:graphicFrameLocks xmlns:a="http://schemas.openxmlformats.org/drawingml/2006/main" noChangeAspect="1"/>
+            </wp:cNvGraphicFramePr>
+            <a:graphic xmlns:a="http://schemas.openxmlformats.org/drawingml/2006/main">
+              <a:graphicData uri="http://schemas.openxmlformats.org/drawingml/2006/picture">
+                <pic:pic xmlns:pic="http://schemas.openxmlformats.org/drawingml/2006/picture">
+                  <pic:nvPicPr>
+                    <pic:cNvPr id="1" name=""/>
+                    <pic:cNvPicPr/>
+                  </pic:nvPicPr>
+                  <pic:blipFill>
+                    <a:blip r:embed="rId24"/>
+                    <a:stretch>
+                      <a:fillRect/>
+                    </a:stretch>
+                  </pic:blipFill>
+                  <pic:spPr>
+                    <a:xfrm>
+                      <a:off x="0" y="0"/>
+                      <a:ext cx="5400040" cy="5874385"/>
+                    </a:xfrm>
+                    <a:prstGeom prst="rect">
+                      <a:avLst/>
+                    </a:prstGeom>
+                  </pic:spPr>
+                </pic:pic>
+              </a:graphicData>
+            </a:graphic>
+          </wp:inline>
+        </w:drawing>
+      </w:r>
+    </w:p>
+    <w:p>
+      <w:r>
+        <w:t>Esto sin duda es lo que mas me ha llevado con diferencia y no veas la de horas invertidas solo para que pueda ver las listas. Por este motivo, no he podido añadir el tema de autorización ya que no me daba tiempo.</w:t>
+      </w:r>
+    </w:p>
+    <w:p/>
+    <w:p>
+      <w:pPr>
+        <w:pStyle w:val="Ttulo2"/>
+      </w:pPr>
+      <w:bookmarkStart w:id="14" w:name="_Toc190162992"/>
+      <w:r>
+        <w:t>Despliegue de la Aplicación:</w:t>
+      </w:r>
+      <w:bookmarkEnd w:id="14"/>
+    </w:p>
+    <w:p>
+      <w:r>
+        <w:t xml:space="preserve">En mi caso, solo es la API y como utilizo Docker, pues levanto los contenedores que tengo en el Docker </w:t>
+      </w:r>
+      <w:r>
+        <w:t>(similar a como lo tenía en el del manage).</w:t>
+      </w:r>
+    </w:p>
+    <w:p>
+      <w:r>
+        <w:t>Esto me levanta tanto el servicio de PostgreSQL donde esta la bd como pgAdmin en el puerto 80.</w:t>
+      </w:r>
+    </w:p>
+    <w:p>
+      <w:r>
+        <w:t xml:space="preserve">Por último, para correr la aplicación que corre la API, utilizo primero el comando para activar el entorno virtual </w:t>
+      </w:r>
+    </w:p>
+    <w:p>
+      <w:r>
+        <w:lastRenderedPageBreak/>
+        <w:drawing>
+          <wp:inline distT="0" distB="0" distL="0" distR="0" wp14:anchorId="7E6FD5ED" wp14:editId="4843992D">
+            <wp:extent cx="5400040" cy="348615"/>
+            <wp:effectExtent l="0" t="0" r="0" b="0"/>
+            <wp:docPr id="8" name="Imagen 8"/>
+            <wp:cNvGraphicFramePr>
+              <a:graphicFrameLocks xmlns:a="http://schemas.openxmlformats.org/drawingml/2006/main" noChangeAspect="1"/>
+            </wp:cNvGraphicFramePr>
+            <a:graphic xmlns:a="http://schemas.openxmlformats.org/drawingml/2006/main">
+              <a:graphicData uri="http://schemas.openxmlformats.org/drawingml/2006/picture">
+                <pic:pic xmlns:pic="http://schemas.openxmlformats.org/drawingml/2006/picture">
+                  <pic:nvPicPr>
+                    <pic:cNvPr id="1" name=""/>
+                    <pic:cNvPicPr/>
+                  </pic:nvPicPr>
+                  <pic:blipFill>
+                    <a:blip r:embed="rId25"/>
+                    <a:stretch>
+                      <a:fillRect/>
+                    </a:stretch>
+                  </pic:blipFill>
+                  <pic:spPr>
+                    <a:xfrm>
+                      <a:off x="0" y="0"/>
+                      <a:ext cx="5400040" cy="348615"/>
+                    </a:xfrm>
+                    <a:prstGeom prst="rect">
+                      <a:avLst/>
+                    </a:prstGeom>
+                  </pic:spPr>
+                </pic:pic>
+              </a:graphicData>
+            </a:graphic>
+          </wp:inline>
+        </w:drawing>
+      </w:r>
+    </w:p>
+    <w:p>
+      <w:r>
+        <w:t>Y el de ejecutar la aplicación.</w:t>
+      </w:r>
+    </w:p>
+    <w:p>
+      <w:r>
+        <w:drawing>
+          <wp:inline distT="0" distB="0" distL="0" distR="0" wp14:anchorId="5DD18187" wp14:editId="4CE6DFEE">
+            <wp:extent cx="5400040" cy="1239520"/>
+            <wp:effectExtent l="0" t="0" r="0" b="0"/>
+            <wp:docPr id="9" name="Imagen 9"/>
+            <wp:cNvGraphicFramePr>
+              <a:graphicFrameLocks xmlns:a="http://schemas.openxmlformats.org/drawingml/2006/main" noChangeAspect="1"/>
+            </wp:cNvGraphicFramePr>
+            <a:graphic xmlns:a="http://schemas.openxmlformats.org/drawingml/2006/main">
+              <a:graphicData uri="http://schemas.openxmlformats.org/drawingml/2006/picture">
+                <pic:pic xmlns:pic="http://schemas.openxmlformats.org/drawingml/2006/picture">
+                  <pic:nvPicPr>
+                    <pic:cNvPr id="1" name=""/>
+                    <pic:cNvPicPr/>
+                  </pic:nvPicPr>
+                  <pic:blipFill>
+                    <a:blip r:embed="rId26"/>
+                    <a:stretch>
+                      <a:fillRect/>
+                    </a:stretch>
+                  </pic:blipFill>
+                  <pic:spPr>
+                    <a:xfrm>
+                      <a:off x="0" y="0"/>
+                      <a:ext cx="5400040" cy="1239520"/>
+                    </a:xfrm>
+                    <a:prstGeom prst="rect">
+                      <a:avLst/>
+                    </a:prstGeom>
+                  </pic:spPr>
+                </pic:pic>
+              </a:graphicData>
+            </a:graphic>
+          </wp:inline>
+        </w:drawing>
+      </w:r>
+    </w:p>
+    <w:p>
+      <w:r>
+        <w:t>Ya cuando todo este corriendo, podemos ir a la url que vemos ahí o aquí:</w:t>
+      </w:r>
+    </w:p>
+    <w:p>
+      <w:hyperlink r:id="rId27" w:history="1">
+        <w:r>
+          <w:rPr>
+            <w:rStyle w:val="Hipervnculo"/>
+          </w:rPr>
+          <w:t>http://localhost:80</w:t>
+        </w:r>
+        <w:r>
+          <w:rPr>
+            <w:rStyle w:val="Hipervnculo"/>
+          </w:rPr>
+          <w:t>0</w:t>
+        </w:r>
+        <w:r>
+          <w:rPr>
+            <w:rStyle w:val="Hipervnculo"/>
+          </w:rPr>
+          <w:t>0/docs#/</w:t>
+        </w:r>
+      </w:hyperlink>
+      <w:r>
+        <w:t xml:space="preserve"> solo que cambiando una vez que le hayamos pulsado los caracteres “</w:t>
+      </w:r>
+      <w:r>
+        <w:t>%23</w:t>
+      </w:r>
+      <w:r>
+        <w:t xml:space="preserve">” por </w:t>
+      </w:r>
+      <w:r>
+        <w:t>el carácter “#” y funciona.</w:t>
+      </w:r>
+    </w:p>
+    <w:p/>
+    <w:p>
+      <w:pPr>
+        <w:pStyle w:val="Ttulo1"/>
+      </w:pPr>
+      <w:bookmarkStart w:id="15" w:name="_Toc190162993"/>
+      <w:r>
+        <w:t>Manuales</w:t>
+      </w:r>
+      <w:bookmarkEnd w:id="15"/>
+    </w:p>
+    <w:p>
+      <w:pPr>
+        <w:pStyle w:val="Ttulo2"/>
+      </w:pPr>
+      <w:r>
+        <w:tab/>
+      </w:r>
+      <w:bookmarkStart w:id="16" w:name="_Toc190162994"/>
+      <w:r>
+        <w:t>Manual de usuario</w:t>
+      </w:r>
+      <w:r>
+        <w:t>:</w:t>
+      </w:r>
+      <w:bookmarkEnd w:id="16"/>
+    </w:p>
+    <w:p>
+      <w:r>
+        <w:drawing>
+          <wp:inline distT="0" distB="0" distL="0" distR="0" wp14:anchorId="0C7F93EE" wp14:editId="4F2805B0">
+            <wp:extent cx="5400040" cy="4796790"/>
+            <wp:effectExtent l="0" t="0" r="0" b="3810"/>
+            <wp:docPr id="10" name="Imagen 10"/>
+            <wp:cNvGraphicFramePr>
+              <a:graphicFrameLocks xmlns:a="http://schemas.openxmlformats.org/drawingml/2006/main" noChangeAspect="1"/>
+            </wp:cNvGraphicFramePr>
+            <a:graphic xmlns:a="http://schemas.openxmlformats.org/drawingml/2006/main">
+              <a:graphicData uri="http://schemas.openxmlformats.org/drawingml/2006/picture">
+                <pic:pic xmlns:pic="http://schemas.openxmlformats.org/drawingml/2006/picture">
+                  <pic:nvPicPr>
+                    <pic:cNvPr id="1" name=""/>
+                    <pic:cNvPicPr/>
+                  </pic:nvPicPr>
+                  <pic:blipFill>
+                    <a:blip r:embed="rId28"/>
+                    <a:stretch>
+                      <a:fillRect/>
+                    </a:stretch>
+                  </pic:blipFill>
+                  <pic:spPr>
+                    <a:xfrm>
+                      <a:off x="0" y="0"/>
+                      <a:ext cx="5400040" cy="4796790"/>
+                    </a:xfrm>
+                    <a:prstGeom prst="rect">
+                      <a:avLst/>
+                    </a:prstGeom>
+                  </pic:spPr>
+                </pic:pic>
+              </a:graphicData>
+            </a:graphic>
+          </wp:inline>
+        </w:drawing>
+      </w:r>
+    </w:p>
+    <w:p>
+      <w:r>
+        <w:lastRenderedPageBreak/>
+        <w:t>Como se puede ver en la imagen, aquí tenemos todas las operaciones que se pueden llegar a realizar utilizando este proyecto. Dichas acciones llegan desde crear, modificar, eliminar y visualizar ya sean todos los datos como solo por su id de libros, géneros, autores y usuarios.</w:t>
+      </w:r>
+    </w:p>
+    <w:p/>
+    <w:p>
+      <w:pPr>
+        <w:pStyle w:val="Ttulo2"/>
+      </w:pPr>
+      <w:r>
+        <w:tab/>
+      </w:r>
+      <w:bookmarkStart w:id="17" w:name="_Toc190162995"/>
+      <w:r>
+        <w:t>Manual de instalación:</w:t>
+      </w:r>
+      <w:bookmarkEnd w:id="17"/>
+    </w:p>
+    <w:p>
+      <w:r>
+        <w:t>En mi caso, solo es la API, para ejecutarla solo tendremos que activar el entono virtual para poder añadir todas las dependencias que requiere el proyecto.</w:t>
+      </w:r>
+    </w:p>
+    <w:p>
+      <w:r>
+        <w:drawing>
+          <wp:inline distT="0" distB="0" distL="0" distR="0" wp14:anchorId="55C64423" wp14:editId="3230CFB4">
+            <wp:extent cx="5400040" cy="348615"/>
+            <wp:effectExtent l="0" t="0" r="0" b="0"/>
+            <wp:docPr id="11" name="Imagen 11"/>
+            <wp:cNvGraphicFramePr>
+              <a:graphicFrameLocks xmlns:a="http://schemas.openxmlformats.org/drawingml/2006/main" noChangeAspect="1"/>
+            </wp:cNvGraphicFramePr>
+            <a:graphic xmlns:a="http://schemas.openxmlformats.org/drawingml/2006/main">
+              <a:graphicData uri="http://schemas.openxmlformats.org/drawingml/2006/picture">
+                <pic:pic xmlns:pic="http://schemas.openxmlformats.org/drawingml/2006/picture">
+                  <pic:nvPicPr>
+                    <pic:cNvPr id="1" name=""/>
+                    <pic:cNvPicPr/>
+                  </pic:nvPicPr>
+                  <pic:blipFill>
+                    <a:blip r:embed="rId25"/>
+                    <a:stretch>
+                      <a:fillRect/>
+                    </a:stretch>
+                  </pic:blipFill>
+                  <pic:spPr>
+                    <a:xfrm>
+                      <a:off x="0" y="0"/>
+                      <a:ext cx="5400040" cy="348615"/>
+                    </a:xfrm>
+                    <a:prstGeom prst="rect">
+                      <a:avLst/>
+                    </a:prstGeom>
+                  </pic:spPr>
+                </pic:pic>
+              </a:graphicData>
+            </a:graphic>
+          </wp:inline>
+        </w:drawing>
+      </w:r>
+    </w:p>
+    <w:p>
+      <w:r>
+        <w:t>Después, ponemos el comando para ejecutar la aplicación.</w:t>
+      </w:r>
+      <w:r>
+        <w:t xml:space="preserve"> el de ejecutar la aplicación.</w:t>
+      </w:r>
+    </w:p>
+    <w:p>
+      <w:r>
+        <w:drawing>
+          <wp:inline distT="0" distB="0" distL="0" distR="0" wp14:anchorId="159CEFD4" wp14:editId="40A95DC6">
+            <wp:extent cx="5400040" cy="1239520"/>
+            <wp:effectExtent l="0" t="0" r="0" b="0"/>
+            <wp:docPr id="12" name="Imagen 12"/>
+            <wp:cNvGraphicFramePr>
+              <a:graphicFrameLocks xmlns:a="http://schemas.openxmlformats.org/drawingml/2006/main" noChangeAspect="1"/>
+            </wp:cNvGraphicFramePr>
+            <a:graphic xmlns:a="http://schemas.openxmlformats.org/drawingml/2006/main">
+              <a:graphicData uri="http://schemas.openxmlformats.org/drawingml/2006/picture">
+                <pic:pic xmlns:pic="http://schemas.openxmlformats.org/drawingml/2006/picture">
+                  <pic:nvPicPr>
+                    <pic:cNvPr id="1" name=""/>
+                    <pic:cNvPicPr/>
+                  </pic:nvPicPr>
+                  <pic:blipFill>
+                    <a:blip r:embed="rId26"/>
+                    <a:stretch>
+                      <a:fillRect/>
+                    </a:stretch>
+                  </pic:blipFill>
+                  <pic:spPr>
+                    <a:xfrm>
+                      <a:off x="0" y="0"/>
+                      <a:ext cx="5400040" cy="1239520"/>
+                    </a:xfrm>
+                    <a:prstGeom prst="rect">
+                      <a:avLst/>
+                    </a:prstGeom>
+                  </pic:spPr>
+                </pic:pic>
+              </a:graphicData>
+            </a:graphic>
+          </wp:inline>
+        </w:drawing>
+      </w:r>
+    </w:p>
+    <w:p/>
+    <w:p>
+      <w:pPr>
+        <w:pStyle w:val="Ttulo1"/>
+      </w:pPr>
+      <w:bookmarkStart w:id="18" w:name="_Toc190162996"/>
+      <w:r>
+        <w:t>Conclusiones:</w:t>
+      </w:r>
+      <w:bookmarkEnd w:id="18"/>
+    </w:p>
+    <w:p>
+      <w:r>
+        <w:tab/>
+        <w:t xml:space="preserve">Cristina, este proyecto ha sido una montaña rusa de emociones, en algunos casos todo </w:t>
+      </w:r>
+      <w:r>
+        <w:t xml:space="preserve">bien </w:t>
+      </w:r>
+      <w:r>
+        <w:t xml:space="preserve">porque </w:t>
+      </w:r>
+      <w:r>
+        <w:t xml:space="preserve">funcionaban las cosas, pero una vez que quería tener todo lo de aquí en mi casa o viceversa, fue una completa depresión. En </w:t>
+      </w:r>
+      <w:r>
+        <w:t>fin,</w:t>
+      </w:r>
+      <w:r>
+        <w:t xml:space="preserve"> que ya </w:t>
+      </w:r>
+      <w:r>
+        <w:t>está hecho</w:t>
+      </w:r>
+      <w:r>
+        <w:t xml:space="preserve"> y no quiero volver a tocar Python hasta dentro de unos años por lo menos.</w:t>
+      </w:r>
+    </w:p>
+    <w:p>
+      <w:r>
+        <w:t>Dos posibles ampliaciones que se podrían haber dado son:</w:t>
+      </w:r>
+    </w:p>
+    <w:p>
+      <w:r>
+        <w:tab/>
+        <w:t xml:space="preserve">Inclusión de la tabla usuariosLibros que como su nombre indica, seria para tener registrado todos los libros que un usuario ha leído. En bd seria una relación </w:t>
+      </w:r>
+      <w:r>
+        <w:t>n: n</w:t>
+      </w:r>
+      <w:r>
+        <w:t xml:space="preserve"> entre usuarios y libros.</w:t>
+      </w:r>
+    </w:p>
+    <w:p>
+      <w:r>
+        <w:tab/>
+        <w:t>Introducir el jwt en el proyecto para darle seguridad al proyecto</w:t>
+      </w:r>
+      <w:r>
+        <w:t xml:space="preserve"> </w:t>
+      </w:r>
+      <w:r>
+        <w:t>que,</w:t>
+      </w:r>
+      <w:r>
+        <w:t xml:space="preserve"> aunque </w:t>
+      </w:r>
+      <w:r>
+        <w:t>sí</w:t>
+      </w:r>
+      <w:r>
+        <w:t xml:space="preserve"> que lo hemos dado en AAD, se hacerlo en </w:t>
+      </w:r>
+      <w:r>
+        <w:t>Java,</w:t>
+      </w:r>
+      <w:r>
+        <w:t xml:space="preserve"> pero no en Python.</w:t>
+      </w:r>
+    </w:p>
+    <w:p/>
+    <w:p>
+      <w:pPr>
+        <w:pStyle w:val="Ttulo1"/>
+      </w:pPr>
+      <w:bookmarkStart w:id="19" w:name="_Toc190162997"/>
+      <w:r>
+        <w:t>Bibliografía:</w:t>
+      </w:r>
+      <w:bookmarkEnd w:id="19"/>
+    </w:p>
+    <w:p>
+      <w:r>
+        <w:tab/>
+      </w:r>
+      <w:r>
+        <w:t>Teoría de microservicios:</w:t>
+      </w:r>
+      <w:r>
+        <w:t xml:space="preserve"> </w:t>
+      </w:r>
+      <w:hyperlink r:id="rId29" w:history="1">
+        <w:r>
+          <w:rPr>
+            <w:rStyle w:val="Hipervnculo"/>
+          </w:rPr>
+          <w:t>decidesoluciones.es</w:t>
+        </w:r>
+      </w:hyperlink>
+    </w:p>
+    <w:p>
+      <w:r>
+        <w:tab/>
+        <w:t xml:space="preserve">Teoría de API: </w:t>
+      </w:r>
+      <w:hyperlink r:id="rId30" w:history="1">
+        <w:r>
+          <w:rPr>
+            <w:rStyle w:val="Hipervnculo"/>
+          </w:rPr>
+          <w:t>redha</w:t>
+        </w:r>
+        <w:r>
+          <w:rPr>
+            <w:rStyle w:val="Hipervnculo"/>
+          </w:rPr>
+          <w:t>t.com</w:t>
+        </w:r>
+      </w:hyperlink>
+    </w:p>
+    <w:p/>
+    <w:p>
+      <w:r>
+        <w:t xml:space="preserve">Enlace al proyecto en GitHub: </w:t>
+      </w:r>
+      <w:hyperlink r:id="rId31" w:history="1">
+        <w:r>
+          <w:rPr>
+            <w:rStyle w:val="Hipervnculo"/>
+          </w:rPr>
+          <w:t>Library of Ohara</w:t>
+        </w:r>
+      </w:hyperlink>
+    </w:p>
     <w:sectPr>
       <w:pgSz w:w="11906" w:h="16838"/>
       <w:pgMar w:top="1417" w:right="1701" w:bottom="1417" w:left="1701" w:header="708" w:footer="708" w:gutter="0"/>
@@ -1377,7 +3839,7 @@
 </file>
 
 <file path=word/styles.xml><?xml version="1.0" encoding="utf-8"?>
-<w:styles xmlns:mc="http://schemas.openxmlformats.org/markup-compatibility/2006" xmlns:r="http://schemas.openxmlformats.org/officeDocument/2006/relationships" xmlns:w="http://schemas.openxmlformats.org/wordprocessingml/2006/main" xmlns:w14="http://schemas.microsoft.com/office/word/2010/wordml" xmlns:w15="http://schemas.microsoft.com/office/word/2012/wordml" xmlns:w16cex="http://schemas.microsoft.com/office/word/2018/wordml/cex" xmlns:w16cid="http://schemas.microsoft.com/office/word/2016/wordml/cid" xmlns:w16="http://schemas.microsoft.com/office/word/2018/wordml" xmlns:w16du="http://schemas.microsoft.com/office/word/2023/wordml/word16du" xmlns:w16sdtdh="http://schemas.microsoft.com/office/word/2020/wordml/sdtdatahash" xmlns:w16sdtfl="http://schemas.microsoft.com/office/word/2024/wordml/sdtformatlock" xmlns:w16se="http://schemas.microsoft.com/office/word/2015/wordml/symex" mc:Ignorable="w14 w15 w16se w16cid w16 w16cex w16sdtdh w16sdtfl w16du">
+<w:styles xmlns:mc="http://schemas.openxmlformats.org/markup-compatibility/2006" xmlns:r="http://schemas.openxmlformats.org/officeDocument/2006/relationships" xmlns:w="http://schemas.openxmlformats.org/wordprocessingml/2006/main" xmlns:w14="http://schemas.microsoft.com/office/word/2010/wordml" xmlns:w15="http://schemas.microsoft.com/office/word/2012/wordml" xmlns:w16cex="http://schemas.microsoft.com/office/word/2018/wordml/cex" xmlns:w16cid="http://schemas.microsoft.com/office/word/2016/wordml/cid" xmlns:w16="http://schemas.microsoft.com/office/word/2018/wordml" xmlns:w16sdtdh="http://schemas.microsoft.com/office/word/2020/wordml/sdtdatahash" xmlns:w16se="http://schemas.microsoft.com/office/word/2015/wordml/symex" mc:Ignorable="w14 w15 w16se w16cid w16 w16cex w16sdtdh">
   <w:docDefaults>
     <w:rPrDefault>
       <w:rPr>
@@ -1776,6 +4238,7 @@
   <w:style w:type="paragraph" w:default="1" w:styleId="Normal">
     <w:name w:val="Normal"/>
     <w:qFormat/>
+    <w:rsid w:val="0031509D"/>
   </w:style>
   <w:style w:type="paragraph" w:styleId="Ttulo1">
     <w:name w:val="heading 1"/>
@@ -1804,7 +4267,6 @@
     <w:next w:val="Normal"/>
     <w:link w:val="Ttulo2Car"/>
     <w:uiPriority w:val="9"/>
-    <w:semiHidden/>
     <w:unhideWhenUsed/>
     <w:qFormat/>
     <w:rsid w:val="00FA0B86"/>
@@ -1979,6 +4441,7 @@
   <w:style w:type="character" w:default="1" w:styleId="Fuentedeprrafopredeter">
     <w:name w:val="Default Paragraph Font"/>
     <w:uiPriority w:val="1"/>
+    <w:semiHidden/>
     <w:unhideWhenUsed/>
   </w:style>
   <w:style w:type="table" w:default="1" w:styleId="Tablanormal">
@@ -2020,7 +4483,6 @@
     <w:basedOn w:val="Fuentedeprrafopredeter"/>
     <w:link w:val="Ttulo2"/>
     <w:uiPriority w:val="9"/>
-    <w:semiHidden/>
     <w:rsid w:val="00FA0B86"/>
     <w:rPr>
       <w:rFonts w:asciiTheme="majorHAnsi" w:eastAsiaTheme="majorEastAsia" w:hAnsiTheme="majorHAnsi" w:cstheme="majorBidi"/>
@@ -2291,6 +4753,86 @@
       <w:color w:val="0F4761" w:themeColor="accent1" w:themeShade="BF"/>
       <w:spacing w:val="5"/>
     </w:rPr>
+  </w:style>
+  <w:style w:type="character" w:styleId="Hipervnculo">
+    <w:name w:val="Hyperlink"/>
+    <w:basedOn w:val="Fuentedeprrafopredeter"/>
+    <w:uiPriority w:val="99"/>
+    <w:unhideWhenUsed/>
+    <w:rsid w:val="00D00053"/>
+    <w:rPr>
+      <w:color w:val="467886" w:themeColor="hyperlink"/>
+      <w:u w:val="single"/>
+    </w:rPr>
+  </w:style>
+  <w:style w:type="character" w:styleId="Mencinsinresolver">
+    <w:name w:val="Unresolved Mention"/>
+    <w:basedOn w:val="Fuentedeprrafopredeter"/>
+    <w:uiPriority w:val="99"/>
+    <w:semiHidden/>
+    <w:unhideWhenUsed/>
+    <w:rsid w:val="00D00053"/>
+    <w:rPr>
+      <w:color w:val="605E5C"/>
+      <w:shd w:val="clear" w:color="auto" w:fill="E1DFDD"/>
+    </w:rPr>
+  </w:style>
+  <w:style w:type="character" w:styleId="Hipervnculovisitado">
+    <w:name w:val="FollowedHyperlink"/>
+    <w:basedOn w:val="Fuentedeprrafopredeter"/>
+    <w:uiPriority w:val="99"/>
+    <w:semiHidden/>
+    <w:unhideWhenUsed/>
+    <w:rsid w:val="00D00053"/>
+    <w:rPr>
+      <w:color w:val="96607D" w:themeColor="followedHyperlink"/>
+      <w:u w:val="single"/>
+    </w:rPr>
+  </w:style>
+  <w:style w:type="paragraph" w:styleId="TtuloTDC">
+    <w:name w:val="TOC Heading"/>
+    <w:basedOn w:val="Ttulo1"/>
+    <w:next w:val="Normal"/>
+    <w:uiPriority w:val="39"/>
+    <w:unhideWhenUsed/>
+    <w:qFormat/>
+    <w:rsid w:val="00006EAE"/>
+    <w:pPr>
+      <w:spacing w:before="240" w:after="0"/>
+      <w:outlineLvl w:val="9"/>
+    </w:pPr>
+    <w:rPr>
+      <w:kern w:val="0"/>
+      <w:sz w:val="32"/>
+      <w:szCs w:val="32"/>
+      <w:lang w:eastAsia="es-ES"/>
+      <w14:ligatures w14:val="none"/>
+    </w:rPr>
+  </w:style>
+  <w:style w:type="paragraph" w:styleId="TDC1">
+    <w:name w:val="toc 1"/>
+    <w:basedOn w:val="Normal"/>
+    <w:next w:val="Normal"/>
+    <w:autoRedefine/>
+    <w:uiPriority w:val="39"/>
+    <w:unhideWhenUsed/>
+    <w:rsid w:val="00006EAE"/>
+    <w:pPr>
+      <w:spacing w:after="100"/>
+    </w:pPr>
+  </w:style>
+  <w:style w:type="paragraph" w:styleId="TDC2">
+    <w:name w:val="toc 2"/>
+    <w:basedOn w:val="Normal"/>
+    <w:next w:val="Normal"/>
+    <w:autoRedefine/>
+    <w:uiPriority w:val="39"/>
+    <w:unhideWhenUsed/>
+    <w:rsid w:val="00006EAE"/>
+    <w:pPr>
+      <w:spacing w:after="100"/>
+      <w:ind w:left="220"/>
+    </w:pPr>
   </w:style>
 </w:styles>
 </file>
@@ -2588,4 +5130,16 @@
     </a:ext>
   </a:extLst>
 </a:theme>
+</file>
+
+<file path=customXml/item1.xml><?xml version="1.0" encoding="utf-8"?>
+<b:Sources xmlns:b="http://schemas.openxmlformats.org/officeDocument/2006/bibliography" xmlns="http://schemas.openxmlformats.org/officeDocument/2006/bibliography" SelectedStyle="\APASixthEditionOfficeOnline.xsl" StyleName="APA" Version="6"/>
+</file>
+
+<file path=customXml/itemProps1.xml><?xml version="1.0" encoding="utf-8"?>
+<ds:datastoreItem xmlns:ds="http://schemas.openxmlformats.org/officeDocument/2006/customXml" ds:itemID="{D0B5D8CB-5630-405C-8EBC-6D64052D7555}">
+  <ds:schemaRefs>
+    <ds:schemaRef ds:uri="http://schemas.openxmlformats.org/officeDocument/2006/bibliography"/>
+  </ds:schemaRefs>
+</ds:datastoreItem>
 </file>
</xml_diff>